<commit_message>
up web and ttnt
</commit_message>
<xml_diff>
--- a/web.docx
+++ b/web.docx
@@ -14706,6 +14706,2284 @@
         <w:t>Margin-bottom:1px,</w:t>
       </w:r>
     </w:p>
+    <w:p>
+      <w:pPr>
+        <w:jc w:val="center"/>
+        <w:rPr>
+          <w:b/>
+          <w:bCs/>
+          <w:color w:val="000000" w:themeColor="text1"/>
+          <w:sz w:val="44"/>
+          <w:szCs w:val="44"/>
+          <w:lang w:val="vi-VN"/>
+        </w:rPr>
+      </w:pPr>
+      <w:r>
+        <w:rPr>
+          <w:b/>
+          <w:bCs/>
+          <w:color w:val="000000" w:themeColor="text1"/>
+          <w:sz w:val="44"/>
+          <w:szCs w:val="44"/>
+        </w:rPr>
+        <w:t>Bài</w:t>
+      </w:r>
+      <w:r>
+        <w:rPr>
+          <w:b/>
+          <w:bCs/>
+          <w:color w:val="000000" w:themeColor="text1"/>
+          <w:sz w:val="44"/>
+          <w:szCs w:val="44"/>
+          <w:lang w:val="vi-VN"/>
+        </w:rPr>
+        <w:t xml:space="preserve"> 5</w:t>
+      </w:r>
+    </w:p>
+    <w:p>
+      <w:pPr>
+        <w:rPr>
+          <w:color w:val="000000" w:themeColor="text1"/>
+          <w:lang w:val="vi-VN"/>
+        </w:rPr>
+      </w:pPr>
+      <w:r>
+        <w:rPr>
+          <w:color w:val="000000" w:themeColor="text1"/>
+          <w:lang w:val="vi-VN"/>
+        </w:rPr>
+        <w:t>Trong CSS, đâu là cách chính xác để chọn một phần tử sử dụng class?</w:t>
+      </w:r>
+    </w:p>
+    <w:p>
+      <w:pPr>
+        <w:pStyle w:val="ListParagraph"/>
+        <w:numPr>
+          <w:ilvl w:val="0"/>
+          <w:numId w:val="104"/>
+        </w:numPr>
+        <w:rPr>
+          <w:color w:val="000000" w:themeColor="text1"/>
+          <w:lang w:val="vi-VN"/>
+        </w:rPr>
+      </w:pPr>
+      <w:r>
+        <w:rPr>
+          <w:color w:val="000000" w:themeColor="text1"/>
+          <w:lang w:val="vi-VN"/>
+        </w:rPr>
+        <w:t>#</w:t>
+      </w:r>
+    </w:p>
+    <w:p>
+      <w:pPr>
+        <w:pStyle w:val="ListParagraph"/>
+        <w:numPr>
+          <w:ilvl w:val="0"/>
+          <w:numId w:val="104"/>
+        </w:numPr>
+        <w:rPr>
+          <w:color w:val="000000" w:themeColor="text1"/>
+          <w:lang w:val="vi-VN"/>
+        </w:rPr>
+      </w:pPr>
+      <w:r>
+        <w:rPr>
+          <w:color w:val="000000" w:themeColor="text1"/>
+          <w:lang w:val="vi-VN"/>
+        </w:rPr>
+        <w:t>*</w:t>
+      </w:r>
+    </w:p>
+    <w:p>
+      <w:pPr>
+        <w:pStyle w:val="ListParagraph"/>
+        <w:numPr>
+          <w:ilvl w:val="0"/>
+          <w:numId w:val="104"/>
+        </w:numPr>
+        <w:rPr>
+          <w:color w:val="FF0000"/>
+          <w:lang w:val="vi-VN"/>
+        </w:rPr>
+      </w:pPr>
+      <w:r>
+        <w:rPr>
+          <w:color w:val="FF0000"/>
+          <w:lang w:val="vi-VN"/>
+        </w:rPr>
+        <w:t>.</w:t>
+      </w:r>
+    </w:p>
+    <w:p>
+      <w:pPr>
+        <w:pStyle w:val="ListParagraph"/>
+        <w:numPr>
+          <w:ilvl w:val="0"/>
+          <w:numId w:val="104"/>
+        </w:numPr>
+        <w:rPr>
+          <w:color w:val="000000" w:themeColor="text1"/>
+          <w:lang w:val="vi-VN"/>
+        </w:rPr>
+      </w:pPr>
+      <w:r>
+        <w:rPr>
+          <w:color w:val="000000" w:themeColor="text1"/>
+          <w:lang w:val="vi-VN"/>
+        </w:rPr>
+        <w:t>/</w:t>
+      </w:r>
+    </w:p>
+    <w:p>
+      <w:pPr>
+        <w:rPr>
+          <w:color w:val="000000" w:themeColor="text1"/>
+          <w:lang w:val="vi-VN"/>
+        </w:rPr>
+      </w:pPr>
+      <w:r>
+        <w:rPr>
+          <w:color w:val="000000" w:themeColor="text1"/>
+          <w:lang w:val="vi-VN"/>
+        </w:rPr>
+        <w:t>Trong CSS, đối tượng nào của một phần tử sẽ được ưu tiên cao hơn?</w:t>
+      </w:r>
+    </w:p>
+    <w:p>
+      <w:pPr>
+        <w:pStyle w:val="ListParagraph"/>
+        <w:numPr>
+          <w:ilvl w:val="0"/>
+          <w:numId w:val="105"/>
+        </w:numPr>
+        <w:rPr>
+          <w:color w:val="FF0000"/>
+          <w:lang w:val="vi-VN"/>
+        </w:rPr>
+      </w:pPr>
+      <w:r>
+        <w:rPr>
+          <w:color w:val="FF0000"/>
+          <w:lang w:val="vi-VN"/>
+        </w:rPr>
+        <w:t>Id</w:t>
+      </w:r>
+    </w:p>
+    <w:p>
+      <w:pPr>
+        <w:pStyle w:val="ListParagraph"/>
+        <w:numPr>
+          <w:ilvl w:val="0"/>
+          <w:numId w:val="105"/>
+        </w:numPr>
+        <w:rPr>
+          <w:color w:val="000000" w:themeColor="text1"/>
+          <w:lang w:val="vi-VN"/>
+        </w:rPr>
+      </w:pPr>
+      <w:r>
+        <w:rPr>
+          <w:color w:val="000000" w:themeColor="text1"/>
+          <w:lang w:val="vi-VN"/>
+        </w:rPr>
+        <w:t>Class</w:t>
+      </w:r>
+    </w:p>
+    <w:p>
+      <w:pPr>
+        <w:pStyle w:val="ListParagraph"/>
+        <w:numPr>
+          <w:ilvl w:val="0"/>
+          <w:numId w:val="105"/>
+        </w:numPr>
+        <w:rPr>
+          <w:color w:val="000000" w:themeColor="text1"/>
+          <w:lang w:val="vi-VN"/>
+        </w:rPr>
+      </w:pPr>
+      <w:r>
+        <w:rPr>
+          <w:color w:val="000000" w:themeColor="text1"/>
+          <w:lang w:val="vi-VN"/>
+        </w:rPr>
+        <w:t>Tag selector</w:t>
+      </w:r>
+    </w:p>
+    <w:p>
+      <w:pPr>
+        <w:pStyle w:val="ListParagraph"/>
+        <w:numPr>
+          <w:ilvl w:val="0"/>
+          <w:numId w:val="105"/>
+        </w:numPr>
+        <w:rPr>
+          <w:color w:val="000000" w:themeColor="text1"/>
+          <w:lang w:val="vi-VN"/>
+        </w:rPr>
+      </w:pPr>
+      <w:r>
+        <w:rPr>
+          <w:color w:val="000000" w:themeColor="text1"/>
+          <w:lang w:val="vi-VN"/>
+        </w:rPr>
+        <w:t>Attribute</w:t>
+      </w:r>
+    </w:p>
+    <w:p>
+      <w:pPr>
+        <w:rPr>
+          <w:color w:val="000000" w:themeColor="text1"/>
+          <w:lang w:val="vi-VN"/>
+        </w:rPr>
+      </w:pPr>
+      <w:r>
+        <w:rPr>
+          <w:color w:val="000000" w:themeColor="text1"/>
+          <w:lang w:val="vi-VN"/>
+        </w:rPr>
+        <w:t>Trong CSS, một id chỉ nên được sử dụng cho bao nhiêu phần tử trên một trang web?</w:t>
+      </w:r>
+    </w:p>
+    <w:p>
+      <w:pPr>
+        <w:pStyle w:val="ListParagraph"/>
+        <w:numPr>
+          <w:ilvl w:val="0"/>
+          <w:numId w:val="106"/>
+        </w:numPr>
+        <w:rPr>
+          <w:color w:val="000000" w:themeColor="text1"/>
+          <w:lang w:val="vi-VN"/>
+        </w:rPr>
+      </w:pPr>
+      <w:r>
+        <w:rPr>
+          <w:color w:val="000000" w:themeColor="text1"/>
+          <w:lang w:val="vi-VN"/>
+        </w:rPr>
+        <w:t>3</w:t>
+      </w:r>
+    </w:p>
+    <w:p>
+      <w:pPr>
+        <w:pStyle w:val="ListParagraph"/>
+        <w:numPr>
+          <w:ilvl w:val="0"/>
+          <w:numId w:val="106"/>
+        </w:numPr>
+        <w:rPr>
+          <w:color w:val="000000" w:themeColor="text1"/>
+          <w:lang w:val="vi-VN"/>
+        </w:rPr>
+      </w:pPr>
+      <w:r>
+        <w:rPr>
+          <w:color w:val="000000" w:themeColor="text1"/>
+          <w:lang w:val="vi-VN"/>
+        </w:rPr>
+        <w:t>2</w:t>
+      </w:r>
+    </w:p>
+    <w:p>
+      <w:pPr>
+        <w:pStyle w:val="ListParagraph"/>
+        <w:numPr>
+          <w:ilvl w:val="0"/>
+          <w:numId w:val="106"/>
+        </w:numPr>
+        <w:rPr>
+          <w:color w:val="000000" w:themeColor="text1"/>
+          <w:lang w:val="vi-VN"/>
+        </w:rPr>
+      </w:pPr>
+      <w:r>
+        <w:rPr>
+          <w:color w:val="000000" w:themeColor="text1"/>
+          <w:lang w:val="vi-VN"/>
+        </w:rPr>
+        <w:t>Không giới hạn</w:t>
+      </w:r>
+    </w:p>
+    <w:p>
+      <w:pPr>
+        <w:pStyle w:val="ListParagraph"/>
+        <w:numPr>
+          <w:ilvl w:val="0"/>
+          <w:numId w:val="106"/>
+        </w:numPr>
+        <w:rPr>
+          <w:color w:val="FF0000"/>
+          <w:lang w:val="vi-VN"/>
+        </w:rPr>
+      </w:pPr>
+      <w:r>
+        <w:rPr>
+          <w:color w:val="FF0000"/>
+          <w:lang w:val="vi-VN"/>
+        </w:rPr>
+        <w:t>1</w:t>
+      </w:r>
+    </w:p>
+    <w:p>
+      <w:pPr>
+        <w:rPr>
+          <w:color w:val="000000" w:themeColor="text1"/>
+        </w:rPr>
+      </w:pPr>
+      <w:r>
+        <w:rPr>
+          <w:color w:val="000000" w:themeColor="text1"/>
+        </w:rPr>
+        <w:t>Thẻ &lt;div&gt; và &lt;span&gt; có điểm khác biệt chính là gì?</w:t>
+      </w:r>
+    </w:p>
+    <w:p>
+      <w:pPr>
+        <w:pStyle w:val="ListParagraph"/>
+        <w:numPr>
+          <w:ilvl w:val="0"/>
+          <w:numId w:val="107"/>
+        </w:numPr>
+        <w:rPr>
+          <w:color w:val="FF0000"/>
+        </w:rPr>
+      </w:pPr>
+      <w:r>
+        <w:rPr>
+          <w:color w:val="FF0000"/>
+        </w:rPr>
+        <w:t>&lt;div&gt; tạo khối block, &lt;span&gt; dùng cho inline</w:t>
+      </w:r>
+    </w:p>
+    <w:p>
+      <w:pPr>
+        <w:pStyle w:val="ListParagraph"/>
+        <w:numPr>
+          <w:ilvl w:val="0"/>
+          <w:numId w:val="107"/>
+        </w:numPr>
+        <w:rPr>
+          <w:color w:val="000000" w:themeColor="text1"/>
+        </w:rPr>
+      </w:pPr>
+      <w:r>
+        <w:rPr>
+          <w:color w:val="000000" w:themeColor="text1"/>
+        </w:rPr>
+        <w:t>&lt;div&gt; là inline, &lt;span&gt; là block</w:t>
+      </w:r>
+    </w:p>
+    <w:p>
+      <w:pPr>
+        <w:pStyle w:val="ListParagraph"/>
+        <w:numPr>
+          <w:ilvl w:val="0"/>
+          <w:numId w:val="107"/>
+        </w:numPr>
+        <w:rPr>
+          <w:color w:val="000000" w:themeColor="text1"/>
+        </w:rPr>
+      </w:pPr>
+      <w:r>
+        <w:rPr>
+          <w:color w:val="000000" w:themeColor="text1"/>
+        </w:rPr>
+        <w:t>&lt;div&gt; không thể chứa text, &lt;span&gt; chỉ chứa text</w:t>
+      </w:r>
+    </w:p>
+    <w:p>
+      <w:pPr>
+        <w:pStyle w:val="ListParagraph"/>
+        <w:numPr>
+          <w:ilvl w:val="0"/>
+          <w:numId w:val="107"/>
+        </w:numPr>
+        <w:rPr>
+          <w:color w:val="000000" w:themeColor="text1"/>
+        </w:rPr>
+      </w:pPr>
+      <w:r>
+        <w:rPr>
+          <w:color w:val="000000" w:themeColor="text1"/>
+        </w:rPr>
+        <w:t>&lt;div&gt; không thể chứa nhiều phần tử, &lt;span&gt; có thể chứa nhiều phần tử</w:t>
+      </w:r>
+    </w:p>
+    <w:p>
+      <w:pPr>
+        <w:rPr>
+          <w:color w:val="000000" w:themeColor="text1"/>
+        </w:rPr>
+      </w:pPr>
+      <w:r>
+        <w:rPr>
+          <w:color w:val="000000" w:themeColor="text1"/>
+        </w:rPr>
+        <w:t>Thẻ &lt;div&gt; thưong được sử dụng để làm gì trong CSS?</w:t>
+      </w:r>
+    </w:p>
+    <w:p>
+      <w:pPr>
+        <w:pStyle w:val="ListParagraph"/>
+        <w:numPr>
+          <w:ilvl w:val="0"/>
+          <w:numId w:val="108"/>
+        </w:numPr>
+        <w:rPr>
+          <w:color w:val="000000" w:themeColor="text1"/>
+        </w:rPr>
+      </w:pPr>
+      <w:r>
+        <w:rPr>
+          <w:color w:val="000000" w:themeColor="text1"/>
+        </w:rPr>
+        <w:t>Định dạng văn bản</w:t>
+      </w:r>
+    </w:p>
+    <w:p>
+      <w:pPr>
+        <w:pStyle w:val="ListParagraph"/>
+        <w:numPr>
+          <w:ilvl w:val="0"/>
+          <w:numId w:val="108"/>
+        </w:numPr>
+        <w:rPr>
+          <w:color w:val="FF0000"/>
+        </w:rPr>
+      </w:pPr>
+      <w:r>
+        <w:rPr>
+          <w:color w:val="FF0000"/>
+        </w:rPr>
+        <w:t>Tạo ra layout và nhom các phần tứ</w:t>
+      </w:r>
+    </w:p>
+    <w:p>
+      <w:pPr>
+        <w:pStyle w:val="ListParagraph"/>
+        <w:numPr>
+          <w:ilvl w:val="0"/>
+          <w:numId w:val="108"/>
+        </w:numPr>
+        <w:rPr>
+          <w:color w:val="000000" w:themeColor="text1"/>
+        </w:rPr>
+      </w:pPr>
+      <w:r>
+        <w:rPr>
+          <w:color w:val="000000" w:themeColor="text1"/>
+        </w:rPr>
+        <w:lastRenderedPageBreak/>
+        <w:t>Định dạng một phần tử inline</w:t>
+      </w:r>
+    </w:p>
+    <w:p>
+      <w:pPr>
+        <w:pStyle w:val="ListParagraph"/>
+        <w:numPr>
+          <w:ilvl w:val="0"/>
+          <w:numId w:val="108"/>
+        </w:numPr>
+        <w:rPr>
+          <w:color w:val="000000" w:themeColor="text1"/>
+        </w:rPr>
+      </w:pPr>
+      <w:r>
+        <w:rPr>
+          <w:color w:val="000000" w:themeColor="text1"/>
+        </w:rPr>
+        <w:t>Đặt nội dung vào một dòng mới</w:t>
+      </w:r>
+    </w:p>
+    <w:p>
+      <w:pPr>
+        <w:rPr>
+          <w:color w:val="000000" w:themeColor="text1"/>
+          <w:lang w:val="vi-VN"/>
+        </w:rPr>
+      </w:pPr>
+      <w:r>
+        <w:rPr>
+          <w:color w:val="000000" w:themeColor="text1"/>
+          <w:lang w:val="vi-VN"/>
+        </w:rPr>
+        <w:t>Giả sử có định nghĩa clear:both thì điều này có nghĩa gì?</w:t>
+      </w:r>
+    </w:p>
+    <w:p>
+      <w:pPr>
+        <w:pStyle w:val="ListParagraph"/>
+        <w:numPr>
+          <w:ilvl w:val="0"/>
+          <w:numId w:val="109"/>
+        </w:numPr>
+        <w:rPr>
+          <w:color w:val="000000" w:themeColor="text1"/>
+          <w:lang w:val="vi-VN"/>
+        </w:rPr>
+      </w:pPr>
+      <w:r>
+        <w:rPr>
+          <w:color w:val="000000" w:themeColor="text1"/>
+          <w:lang w:val="vi-VN"/>
+        </w:rPr>
+        <w:t>Huy bỏ thả nổi bên trái đã thiết lập trước đó</w:t>
+      </w:r>
+    </w:p>
+    <w:p>
+      <w:pPr>
+        <w:pStyle w:val="ListParagraph"/>
+        <w:numPr>
+          <w:ilvl w:val="0"/>
+          <w:numId w:val="109"/>
+        </w:numPr>
+        <w:rPr>
+          <w:color w:val="000000" w:themeColor="text1"/>
+          <w:lang w:val="vi-VN"/>
+        </w:rPr>
+      </w:pPr>
+      <w:r>
+        <w:rPr>
+          <w:color w:val="000000" w:themeColor="text1"/>
+          <w:lang w:val="vi-VN"/>
+        </w:rPr>
+        <w:t>Thả noi hộp giữa</w:t>
+      </w:r>
+    </w:p>
+    <w:p>
+      <w:pPr>
+        <w:pStyle w:val="ListParagraph"/>
+        <w:numPr>
+          <w:ilvl w:val="0"/>
+          <w:numId w:val="109"/>
+        </w:numPr>
+        <w:rPr>
+          <w:color w:val="000000" w:themeColor="text1"/>
+          <w:lang w:val="vi-VN"/>
+        </w:rPr>
+      </w:pPr>
+      <w:r>
+        <w:rPr>
+          <w:color w:val="000000" w:themeColor="text1"/>
+          <w:lang w:val="vi-VN"/>
+        </w:rPr>
+        <w:t>Huỷ bỏ thả nổi bên phải đã thiết lập trước đó</w:t>
+      </w:r>
+    </w:p>
+    <w:p>
+      <w:pPr>
+        <w:pStyle w:val="ListParagraph"/>
+        <w:numPr>
+          <w:ilvl w:val="0"/>
+          <w:numId w:val="109"/>
+        </w:numPr>
+        <w:rPr>
+          <w:color w:val="FF0000"/>
+          <w:lang w:val="vi-VN"/>
+        </w:rPr>
+      </w:pPr>
+      <w:r>
+        <w:rPr>
+          <w:color w:val="FF0000"/>
+          <w:lang w:val="vi-VN"/>
+        </w:rPr>
+        <w:t>Huy bỏ thả nổi cả hai bên đã thiết lập trước đó</w:t>
+      </w:r>
+    </w:p>
+    <w:p>
+      <w:pPr>
+        <w:rPr>
+          <w:color w:val="000000" w:themeColor="text1"/>
+          <w:lang w:val="vi-VN"/>
+        </w:rPr>
+      </w:pPr>
+      <w:r>
+        <w:rPr>
+          <w:color w:val="000000" w:themeColor="text1"/>
+          <w:lang w:val="vi-VN"/>
+        </w:rPr>
+        <w:t>Thuộc tinh clear: left; trong CSS có ý nghĩa gì?</w:t>
+      </w:r>
+    </w:p>
+    <w:p>
+      <w:pPr>
+        <w:pStyle w:val="ListParagraph"/>
+        <w:numPr>
+          <w:ilvl w:val="0"/>
+          <w:numId w:val="110"/>
+        </w:numPr>
+        <w:rPr>
+          <w:color w:val="000000" w:themeColor="text1"/>
+          <w:lang w:val="vi-VN"/>
+        </w:rPr>
+      </w:pPr>
+      <w:r>
+        <w:rPr>
+          <w:color w:val="000000" w:themeColor="text1"/>
+          <w:lang w:val="vi-VN"/>
+        </w:rPr>
+        <w:t>Thả nối hộp giữa</w:t>
+      </w:r>
+    </w:p>
+    <w:p>
+      <w:pPr>
+        <w:pStyle w:val="ListParagraph"/>
+        <w:numPr>
+          <w:ilvl w:val="0"/>
+          <w:numId w:val="110"/>
+        </w:numPr>
+        <w:rPr>
+          <w:color w:val="000000" w:themeColor="text1"/>
+          <w:lang w:val="vi-VN"/>
+        </w:rPr>
+      </w:pPr>
+      <w:r>
+        <w:rPr>
+          <w:color w:val="000000" w:themeColor="text1"/>
+          <w:lang w:val="vi-VN"/>
+        </w:rPr>
+        <w:t>Huy bỏ thả nổi cả hai bên đã thiết lập trước đó</w:t>
+      </w:r>
+    </w:p>
+    <w:p>
+      <w:pPr>
+        <w:pStyle w:val="ListParagraph"/>
+        <w:numPr>
+          <w:ilvl w:val="0"/>
+          <w:numId w:val="110"/>
+        </w:numPr>
+        <w:rPr>
+          <w:color w:val="000000" w:themeColor="text1"/>
+          <w:lang w:val="vi-VN"/>
+        </w:rPr>
+      </w:pPr>
+      <w:r>
+        <w:rPr>
+          <w:color w:val="000000" w:themeColor="text1"/>
+          <w:lang w:val="vi-VN"/>
+        </w:rPr>
+        <w:t>Huỷ bỏ thả nổi bên phải đã thiết lập trước đó</w:t>
+      </w:r>
+    </w:p>
+    <w:p>
+      <w:pPr>
+        <w:pStyle w:val="ListParagraph"/>
+        <w:numPr>
+          <w:ilvl w:val="0"/>
+          <w:numId w:val="110"/>
+        </w:numPr>
+        <w:rPr>
+          <w:color w:val="FF0000"/>
+          <w:lang w:val="vi-VN"/>
+        </w:rPr>
+      </w:pPr>
+      <w:r>
+        <w:rPr>
+          <w:color w:val="FF0000"/>
+          <w:lang w:val="vi-VN"/>
+        </w:rPr>
+        <w:t>Huỷ bỏ thả nổi bên trái đã thiết lập trước đó</w:t>
+      </w:r>
+    </w:p>
+    <w:p>
+      <w:pPr>
+        <w:pStyle w:val="NormalWeb"/>
+        <w:spacing w:before="0" w:beforeAutospacing="0" w:after="180" w:afterAutospacing="0"/>
+        <w:rPr>
+          <w:sz w:val="22"/>
+          <w:szCs w:val="22"/>
+        </w:rPr>
+      </w:pPr>
+      <w:r>
+        <w:rPr>
+          <w:sz w:val="22"/>
+          <w:szCs w:val="22"/>
+        </w:rPr>
+        <w:t xml:space="preserve">Thẻ thường được sử dụng để làm gì trong CSS? </w:t>
+      </w:r>
+    </w:p>
+    <w:p>
+      <w:pPr>
+        <w:pStyle w:val="NormalWeb"/>
+        <w:numPr>
+          <w:ilvl w:val="0"/>
+          <w:numId w:val="111"/>
+        </w:numPr>
+        <w:spacing w:before="0" w:beforeAutospacing="0" w:after="180" w:afterAutospacing="0"/>
+        <w:rPr>
+          <w:sz w:val="22"/>
+          <w:szCs w:val="22"/>
+        </w:rPr>
+      </w:pPr>
+      <w:r>
+        <w:rPr>
+          <w:sz w:val="22"/>
+          <w:szCs w:val="22"/>
+        </w:rPr>
+        <w:t xml:space="preserve">Định dạng văn bản </w:t>
+      </w:r>
+    </w:p>
+    <w:p>
+      <w:pPr>
+        <w:pStyle w:val="NormalWeb"/>
+        <w:numPr>
+          <w:ilvl w:val="0"/>
+          <w:numId w:val="111"/>
+        </w:numPr>
+        <w:spacing w:before="0" w:beforeAutospacing="0" w:after="180" w:afterAutospacing="0"/>
+        <w:rPr>
+          <w:sz w:val="22"/>
+          <w:szCs w:val="22"/>
+        </w:rPr>
+      </w:pPr>
+      <w:r>
+        <w:rPr>
+          <w:color w:val="FF0000"/>
+          <w:sz w:val="22"/>
+          <w:szCs w:val="22"/>
+        </w:rPr>
+        <w:t xml:space="preserve">Tạo ra layout và nhóm các phần tử </w:t>
+      </w:r>
+    </w:p>
+    <w:p>
+      <w:pPr>
+        <w:pStyle w:val="NormalWeb"/>
+        <w:numPr>
+          <w:ilvl w:val="0"/>
+          <w:numId w:val="111"/>
+        </w:numPr>
+        <w:spacing w:before="0" w:beforeAutospacing="0" w:after="180" w:afterAutospacing="0"/>
+        <w:rPr>
+          <w:sz w:val="22"/>
+          <w:szCs w:val="22"/>
+        </w:rPr>
+      </w:pPr>
+      <w:r>
+        <w:rPr>
+          <w:sz w:val="22"/>
+          <w:szCs w:val="22"/>
+        </w:rPr>
+        <w:t xml:space="preserve">Định dạng một phần tử inline </w:t>
+      </w:r>
+    </w:p>
+    <w:p>
+      <w:pPr>
+        <w:pStyle w:val="NormalWeb"/>
+        <w:numPr>
+          <w:ilvl w:val="0"/>
+          <w:numId w:val="111"/>
+        </w:numPr>
+        <w:spacing w:before="0" w:beforeAutospacing="0" w:after="180" w:afterAutospacing="0"/>
+        <w:rPr>
+          <w:sz w:val="22"/>
+          <w:szCs w:val="22"/>
+        </w:rPr>
+      </w:pPr>
+      <w:r>
+        <w:rPr>
+          <w:sz w:val="22"/>
+          <w:szCs w:val="22"/>
+        </w:rPr>
+        <w:t>Đặt nội dung vào một dòng mới</w:t>
+      </w:r>
+    </w:p>
+    <w:p>
+      <w:pPr>
+        <w:pStyle w:val="NormalWeb"/>
+        <w:rPr>
+          <w:sz w:val="22"/>
+          <w:szCs w:val="22"/>
+        </w:rPr>
+      </w:pPr>
+      <w:r>
+        <w:rPr>
+          <w:sz w:val="22"/>
+          <w:szCs w:val="22"/>
+        </w:rPr>
+        <w:t>Trong CSS, thuộc tính display: flex; thường được sử dụng để tạo layout linh hoạt với thẻ nào: &lt;div&gt; hay &lt;span&gt;?</w:t>
+      </w:r>
+    </w:p>
+    <w:p>
+      <w:pPr>
+        <w:pStyle w:val="NormalWeb"/>
+        <w:numPr>
+          <w:ilvl w:val="0"/>
+          <w:numId w:val="112"/>
+        </w:numPr>
+        <w:rPr>
+          <w:sz w:val="22"/>
+          <w:szCs w:val="22"/>
+        </w:rPr>
+      </w:pPr>
+      <w:r>
+        <w:rPr>
+          <w:sz w:val="22"/>
+          <w:szCs w:val="22"/>
+        </w:rPr>
+        <w:t>Không thẻ nào</w:t>
+      </w:r>
+    </w:p>
+    <w:p>
+      <w:pPr>
+        <w:pStyle w:val="NormalWeb"/>
+        <w:numPr>
+          <w:ilvl w:val="0"/>
+          <w:numId w:val="112"/>
+        </w:numPr>
+        <w:rPr>
+          <w:sz w:val="22"/>
+          <w:szCs w:val="22"/>
+        </w:rPr>
+      </w:pPr>
+      <w:r>
+        <w:rPr>
+          <w:sz w:val="22"/>
+          <w:szCs w:val="22"/>
+        </w:rPr>
+        <w:t>&lt;span&gt;</w:t>
+      </w:r>
+    </w:p>
+    <w:p>
+      <w:pPr>
+        <w:pStyle w:val="NormalWeb"/>
+        <w:numPr>
+          <w:ilvl w:val="0"/>
+          <w:numId w:val="112"/>
+        </w:numPr>
+        <w:rPr>
+          <w:sz w:val="22"/>
+          <w:szCs w:val="22"/>
+        </w:rPr>
+      </w:pPr>
+      <w:r>
+        <w:rPr>
+          <w:sz w:val="22"/>
+          <w:szCs w:val="22"/>
+        </w:rPr>
+        <w:t>&lt;div&gt;</w:t>
+      </w:r>
+    </w:p>
+    <w:p>
+      <w:pPr>
+        <w:pStyle w:val="NormalWeb"/>
+        <w:numPr>
+          <w:ilvl w:val="0"/>
+          <w:numId w:val="112"/>
+        </w:numPr>
+        <w:rPr>
+          <w:color w:val="FF0000"/>
+          <w:sz w:val="22"/>
+          <w:szCs w:val="22"/>
+        </w:rPr>
+      </w:pPr>
+      <w:r>
+        <w:rPr>
+          <w:color w:val="FF0000"/>
+          <w:sz w:val="22"/>
+          <w:szCs w:val="22"/>
+        </w:rPr>
+        <w:t>Cả &lt;div&gt; và &lt;span&gt;</w:t>
+      </w:r>
+    </w:p>
+    <w:p>
+      <w:pPr>
+        <w:pStyle w:val="NormalWeb"/>
+        <w:rPr>
+          <w:sz w:val="22"/>
+          <w:szCs w:val="22"/>
+        </w:rPr>
+      </w:pPr>
+      <w:r>
+        <w:rPr>
+          <w:sz w:val="22"/>
+          <w:szCs w:val="22"/>
+        </w:rPr>
+        <w:t>Để một thẻ được định vị tuyệt đối theo thẻ cha (chứa nó) thì thẻ cha và thẻ con phải có chế độ định vị thế nào?</w:t>
+      </w:r>
+    </w:p>
+    <w:p>
+      <w:pPr>
+        <w:pStyle w:val="NormalWeb"/>
+        <w:numPr>
+          <w:ilvl w:val="0"/>
+          <w:numId w:val="113"/>
+        </w:numPr>
+        <w:rPr>
+          <w:sz w:val="22"/>
+          <w:szCs w:val="22"/>
+        </w:rPr>
+      </w:pPr>
+      <w:r>
+        <w:rPr>
+          <w:sz w:val="22"/>
+          <w:szCs w:val="22"/>
+        </w:rPr>
+        <w:t>static, absolute</w:t>
+      </w:r>
+    </w:p>
+    <w:p>
+      <w:pPr>
+        <w:pStyle w:val="NormalWeb"/>
+        <w:numPr>
+          <w:ilvl w:val="0"/>
+          <w:numId w:val="113"/>
+        </w:numPr>
+        <w:rPr>
+          <w:sz w:val="22"/>
+          <w:szCs w:val="22"/>
+        </w:rPr>
+      </w:pPr>
+      <w:r>
+        <w:rPr>
+          <w:sz w:val="22"/>
+          <w:szCs w:val="22"/>
+        </w:rPr>
+        <w:t>static, static</w:t>
+      </w:r>
+    </w:p>
+    <w:p>
+      <w:pPr>
+        <w:pStyle w:val="NormalWeb"/>
+        <w:numPr>
+          <w:ilvl w:val="0"/>
+          <w:numId w:val="113"/>
+        </w:numPr>
+        <w:rPr>
+          <w:color w:val="FF0000"/>
+          <w:sz w:val="22"/>
+          <w:szCs w:val="22"/>
+        </w:rPr>
+      </w:pPr>
+      <w:r>
+        <w:rPr>
+          <w:color w:val="FF0000"/>
+          <w:sz w:val="22"/>
+          <w:szCs w:val="22"/>
+        </w:rPr>
+        <w:t>relative, absolute</w:t>
+      </w:r>
+    </w:p>
+    <w:p>
+      <w:pPr>
+        <w:pStyle w:val="NormalWeb"/>
+        <w:numPr>
+          <w:ilvl w:val="0"/>
+          <w:numId w:val="113"/>
+        </w:numPr>
+        <w:rPr>
+          <w:sz w:val="22"/>
+          <w:szCs w:val="22"/>
+        </w:rPr>
+      </w:pPr>
+      <w:r>
+        <w:rPr>
+          <w:sz w:val="22"/>
+          <w:szCs w:val="22"/>
+        </w:rPr>
+        <w:t>absolute, static</w:t>
+      </w:r>
+    </w:p>
+    <w:p>
+      <w:pPr>
+        <w:rPr>
+          <w:color w:val="000000" w:themeColor="text1"/>
+        </w:rPr>
+      </w:pPr>
+      <w:r>
+        <w:rPr>
+          <w:color w:val="000000" w:themeColor="text1"/>
+        </w:rPr>
+        <w:t>CSS có bao nhiêu chế độ định vị</w:t>
+      </w:r>
+    </w:p>
+    <w:p>
+      <w:pPr>
+        <w:pStyle w:val="ListParagraph"/>
+        <w:numPr>
+          <w:ilvl w:val="0"/>
+          <w:numId w:val="114"/>
+        </w:numPr>
+        <w:rPr>
+          <w:color w:val="FF0000"/>
+        </w:rPr>
+      </w:pPr>
+      <w:r>
+        <w:rPr>
+          <w:color w:val="FF0000"/>
+        </w:rPr>
+        <w:t>4</w:t>
+      </w:r>
+    </w:p>
+    <w:p>
+      <w:pPr>
+        <w:pStyle w:val="ListParagraph"/>
+        <w:numPr>
+          <w:ilvl w:val="0"/>
+          <w:numId w:val="114"/>
+        </w:numPr>
+        <w:rPr>
+          <w:color w:val="000000" w:themeColor="text1"/>
+        </w:rPr>
+      </w:pPr>
+      <w:r>
+        <w:rPr>
+          <w:color w:val="000000" w:themeColor="text1"/>
+        </w:rPr>
+        <w:t>1</w:t>
+      </w:r>
+    </w:p>
+    <w:p>
+      <w:pPr>
+        <w:pStyle w:val="ListParagraph"/>
+        <w:numPr>
+          <w:ilvl w:val="0"/>
+          <w:numId w:val="114"/>
+        </w:numPr>
+        <w:rPr>
+          <w:color w:val="000000" w:themeColor="text1"/>
+        </w:rPr>
+      </w:pPr>
+      <w:r>
+        <w:rPr>
+          <w:color w:val="000000" w:themeColor="text1"/>
+        </w:rPr>
+        <w:t>3</w:t>
+      </w:r>
+    </w:p>
+    <w:p>
+      <w:pPr>
+        <w:pStyle w:val="ListParagraph"/>
+        <w:numPr>
+          <w:ilvl w:val="0"/>
+          <w:numId w:val="114"/>
+        </w:numPr>
+        <w:rPr>
+          <w:color w:val="000000" w:themeColor="text1"/>
+        </w:rPr>
+      </w:pPr>
+      <w:r>
+        <w:rPr>
+          <w:color w:val="000000" w:themeColor="text1"/>
+        </w:rPr>
+        <w:t>5</w:t>
+      </w:r>
+    </w:p>
+    <w:p>
+      <w:pPr>
+        <w:rPr>
+          <w:color w:val="000000" w:themeColor="text1"/>
+        </w:rPr>
+      </w:pPr>
+    </w:p>
+    <w:p>
+      <w:pPr>
+        <w:rPr>
+          <w:color w:val="000000" w:themeColor="text1"/>
+        </w:rPr>
+      </w:pPr>
+      <w:r>
+        <w:rPr>
+          <w:color w:val="000000" w:themeColor="text1"/>
+        </w:rPr>
+        <w:lastRenderedPageBreak/>
+        <w:t>Khi sử dụng phần tử &lt;article&gt;, việc sấp xếp các bài viết theo thứ tự thời gian có thể giúp:</w:t>
+      </w:r>
+    </w:p>
+    <w:p>
+      <w:pPr>
+        <w:pStyle w:val="ListParagraph"/>
+        <w:numPr>
+          <w:ilvl w:val="0"/>
+          <w:numId w:val="115"/>
+        </w:numPr>
+        <w:rPr>
+          <w:color w:val="FF0000"/>
+        </w:rPr>
+      </w:pPr>
+      <w:r>
+        <w:rPr>
+          <w:color w:val="FF0000"/>
+        </w:rPr>
+        <w:t>Cải thiện trải nghiệm người dùng</w:t>
+      </w:r>
+    </w:p>
+    <w:p>
+      <w:pPr>
+        <w:pStyle w:val="ListParagraph"/>
+        <w:numPr>
+          <w:ilvl w:val="0"/>
+          <w:numId w:val="115"/>
+        </w:numPr>
+        <w:rPr>
+          <w:color w:val="000000" w:themeColor="text1"/>
+        </w:rPr>
+      </w:pPr>
+      <w:r>
+        <w:rPr>
+          <w:color w:val="000000" w:themeColor="text1"/>
+        </w:rPr>
+        <w:t>Tăng tốc độ tải trang</w:t>
+      </w:r>
+    </w:p>
+    <w:p>
+      <w:pPr>
+        <w:pStyle w:val="ListParagraph"/>
+        <w:numPr>
+          <w:ilvl w:val="0"/>
+          <w:numId w:val="115"/>
+        </w:numPr>
+        <w:rPr>
+          <w:color w:val="000000" w:themeColor="text1"/>
+        </w:rPr>
+      </w:pPr>
+      <w:r>
+        <w:rPr>
+          <w:color w:val="000000" w:themeColor="text1"/>
+        </w:rPr>
+        <w:t>Tầng khả năng chia sẻ trên mạng xã hội</w:t>
+      </w:r>
+    </w:p>
+    <w:p>
+      <w:pPr>
+        <w:pStyle w:val="ListParagraph"/>
+        <w:numPr>
+          <w:ilvl w:val="0"/>
+          <w:numId w:val="115"/>
+        </w:numPr>
+        <w:rPr>
+          <w:color w:val="000000" w:themeColor="text1"/>
+        </w:rPr>
+      </w:pPr>
+      <w:r>
+        <w:rPr>
+          <w:color w:val="000000" w:themeColor="text1"/>
+        </w:rPr>
+        <w:t>Cải thiện SEO</w:t>
+      </w:r>
+    </w:p>
+    <w:p>
+      <w:pPr>
+        <w:rPr>
+          <w:color w:val="FF0000"/>
+          <w:lang w:val="vi-VN"/>
+        </w:rPr>
+      </w:pPr>
+    </w:p>
+    <w:p>
+      <w:pPr>
+        <w:rPr>
+          <w:color w:val="000000" w:themeColor="text1"/>
+        </w:rPr>
+      </w:pPr>
+      <w:r>
+        <w:rPr>
+          <w:color w:val="000000" w:themeColor="text1"/>
+          <w:lang w:val="vi-VN"/>
+        </w:rPr>
+        <w:drawing>
+          <wp:inline distT="0" distB="0" distL="0" distR="0" wp14:anchorId="77F6B334" wp14:editId="44DEB278">
+            <wp:extent cx="5943600" cy="3723005"/>
+            <wp:effectExtent l="0" t="0" r="0" b="0"/>
+            <wp:docPr id="7" name="Picture 7"/>
+            <wp:cNvGraphicFramePr>
+              <a:graphicFrameLocks xmlns:a="http://schemas.openxmlformats.org/drawingml/2006/main" noChangeAspect="1"/>
+            </wp:cNvGraphicFramePr>
+            <a:graphic xmlns:a="http://schemas.openxmlformats.org/drawingml/2006/main">
+              <a:graphicData uri="http://schemas.openxmlformats.org/drawingml/2006/picture">
+                <pic:pic xmlns:pic="http://schemas.openxmlformats.org/drawingml/2006/picture">
+                  <pic:nvPicPr>
+                    <pic:cNvPr id="1" name=""/>
+                    <pic:cNvPicPr/>
+                  </pic:nvPicPr>
+                  <pic:blipFill>
+                    <a:blip r:embed="rId12"/>
+                    <a:stretch>
+                      <a:fillRect/>
+                    </a:stretch>
+                  </pic:blipFill>
+                  <pic:spPr>
+                    <a:xfrm>
+                      <a:off x="0" y="0"/>
+                      <a:ext cx="5943600" cy="3723005"/>
+                    </a:xfrm>
+                    <a:prstGeom prst="rect">
+                      <a:avLst/>
+                    </a:prstGeom>
+                  </pic:spPr>
+                </pic:pic>
+              </a:graphicData>
+            </a:graphic>
+          </wp:inline>
+        </w:drawing>
+      </w:r>
+    </w:p>
+    <w:p>
+      <w:pPr>
+        <w:rPr>
+          <w:color w:val="000000" w:themeColor="text1"/>
+        </w:rPr>
+      </w:pPr>
+      <w:r>
+        <w:rPr>
+          <w:b/>
+          <w:bCs/>
+          <w:color w:val="000000" w:themeColor="text1"/>
+        </w:rPr>
+        <w:t>B</w:t>
+      </w:r>
+    </w:p>
+    <w:p>
+      <w:pPr>
+        <w:rPr>
+          <w:color w:val="000000" w:themeColor="text1"/>
+        </w:rPr>
+      </w:pPr>
+      <w:r>
+        <w:rPr>
+          <w:color w:val="000000" w:themeColor="text1"/>
+        </w:rPr>
+        <w:lastRenderedPageBreak/>
+        <w:drawing>
+          <wp:inline distT="0" distB="0" distL="0" distR="0" wp14:anchorId="6917F75A" wp14:editId="0BF78A60">
+            <wp:extent cx="5943600" cy="3860165"/>
+            <wp:effectExtent l="0" t="0" r="0" b="6985"/>
+            <wp:docPr id="8" name="Picture 8"/>
+            <wp:cNvGraphicFramePr>
+              <a:graphicFrameLocks xmlns:a="http://schemas.openxmlformats.org/drawingml/2006/main" noChangeAspect="1"/>
+            </wp:cNvGraphicFramePr>
+            <a:graphic xmlns:a="http://schemas.openxmlformats.org/drawingml/2006/main">
+              <a:graphicData uri="http://schemas.openxmlformats.org/drawingml/2006/picture">
+                <pic:pic xmlns:pic="http://schemas.openxmlformats.org/drawingml/2006/picture">
+                  <pic:nvPicPr>
+                    <pic:cNvPr id="1" name=""/>
+                    <pic:cNvPicPr/>
+                  </pic:nvPicPr>
+                  <pic:blipFill>
+                    <a:blip r:embed="rId13"/>
+                    <a:stretch>
+                      <a:fillRect/>
+                    </a:stretch>
+                  </pic:blipFill>
+                  <pic:spPr>
+                    <a:xfrm>
+                      <a:off x="0" y="0"/>
+                      <a:ext cx="5943600" cy="3860165"/>
+                    </a:xfrm>
+                    <a:prstGeom prst="rect">
+                      <a:avLst/>
+                    </a:prstGeom>
+                  </pic:spPr>
+                </pic:pic>
+              </a:graphicData>
+            </a:graphic>
+          </wp:inline>
+        </w:drawing>
+      </w:r>
+    </w:p>
+    <w:p>
+      <w:pPr>
+        <w:rPr>
+          <w:color w:val="000000" w:themeColor="text1"/>
+        </w:rPr>
+      </w:pPr>
+    </w:p>
+    <w:p>
+      <w:pPr>
+        <w:rPr>
+          <w:color w:val="000000" w:themeColor="text1"/>
+        </w:rPr>
+      </w:pPr>
+      <w:r>
+        <w:rPr>
+          <w:color w:val="000000" w:themeColor="text1"/>
+        </w:rPr>
+        <w:drawing>
+          <wp:inline distT="0" distB="0" distL="0" distR="0" wp14:anchorId="46F8A8E0" wp14:editId="0DA55C24">
+            <wp:extent cx="5943600" cy="2914015"/>
+            <wp:effectExtent l="0" t="0" r="0" b="635"/>
+            <wp:docPr id="10" name="Picture 10"/>
+            <wp:cNvGraphicFramePr>
+              <a:graphicFrameLocks xmlns:a="http://schemas.openxmlformats.org/drawingml/2006/main" noChangeAspect="1"/>
+            </wp:cNvGraphicFramePr>
+            <a:graphic xmlns:a="http://schemas.openxmlformats.org/drawingml/2006/main">
+              <a:graphicData uri="http://schemas.openxmlformats.org/drawingml/2006/picture">
+                <pic:pic xmlns:pic="http://schemas.openxmlformats.org/drawingml/2006/picture">
+                  <pic:nvPicPr>
+                    <pic:cNvPr id="1" name=""/>
+                    <pic:cNvPicPr/>
+                  </pic:nvPicPr>
+                  <pic:blipFill>
+                    <a:blip r:embed="rId14"/>
+                    <a:stretch>
+                      <a:fillRect/>
+                    </a:stretch>
+                  </pic:blipFill>
+                  <pic:spPr>
+                    <a:xfrm>
+                      <a:off x="0" y="0"/>
+                      <a:ext cx="5943600" cy="2914015"/>
+                    </a:xfrm>
+                    <a:prstGeom prst="rect">
+                      <a:avLst/>
+                    </a:prstGeom>
+                  </pic:spPr>
+                </pic:pic>
+              </a:graphicData>
+            </a:graphic>
+          </wp:inline>
+        </w:drawing>
+      </w:r>
+    </w:p>
+    <w:p>
+      <w:pPr>
+        <w:rPr>
+          <w:color w:val="000000" w:themeColor="text1"/>
+        </w:rPr>
+      </w:pPr>
+      <w:r>
+        <w:rPr>
+          <w:color w:val="000000" w:themeColor="text1"/>
+        </w:rPr>
+        <w:lastRenderedPageBreak/>
+        <w:drawing>
+          <wp:inline distT="0" distB="0" distL="0" distR="0" wp14:anchorId="38CCE1B6" wp14:editId="4382290D">
+            <wp:extent cx="5943600" cy="3627755"/>
+            <wp:effectExtent l="0" t="0" r="0" b="0"/>
+            <wp:docPr id="13" name="Picture 13"/>
+            <wp:cNvGraphicFramePr>
+              <a:graphicFrameLocks xmlns:a="http://schemas.openxmlformats.org/drawingml/2006/main" noChangeAspect="1"/>
+            </wp:cNvGraphicFramePr>
+            <a:graphic xmlns:a="http://schemas.openxmlformats.org/drawingml/2006/main">
+              <a:graphicData uri="http://schemas.openxmlformats.org/drawingml/2006/picture">
+                <pic:pic xmlns:pic="http://schemas.openxmlformats.org/drawingml/2006/picture">
+                  <pic:nvPicPr>
+                    <pic:cNvPr id="1" name=""/>
+                    <pic:cNvPicPr/>
+                  </pic:nvPicPr>
+                  <pic:blipFill>
+                    <a:blip r:embed="rId15"/>
+                    <a:stretch>
+                      <a:fillRect/>
+                    </a:stretch>
+                  </pic:blipFill>
+                  <pic:spPr>
+                    <a:xfrm>
+                      <a:off x="0" y="0"/>
+                      <a:ext cx="5943600" cy="3627755"/>
+                    </a:xfrm>
+                    <a:prstGeom prst="rect">
+                      <a:avLst/>
+                    </a:prstGeom>
+                  </pic:spPr>
+                </pic:pic>
+              </a:graphicData>
+            </a:graphic>
+          </wp:inline>
+        </w:drawing>
+      </w:r>
+    </w:p>
+    <w:p>
+      <w:pPr>
+        <w:rPr>
+          <w:color w:val="000000" w:themeColor="text1"/>
+          <w:lang w:val="vi-VN"/>
+        </w:rPr>
+      </w:pPr>
+      <w:r>
+        <w:rPr>
+          <w:color w:val="000000" w:themeColor="text1"/>
+        </w:rPr>
+        <w:drawing>
+          <wp:inline distT="0" distB="0" distL="0" distR="0" wp14:anchorId="72A30A39" wp14:editId="73CC22CB">
+            <wp:extent cx="5811061" cy="1533739"/>
+            <wp:effectExtent l="0" t="0" r="0" b="9525"/>
+            <wp:docPr id="14" name="Picture 14"/>
+            <wp:cNvGraphicFramePr>
+              <a:graphicFrameLocks xmlns:a="http://schemas.openxmlformats.org/drawingml/2006/main" noChangeAspect="1"/>
+            </wp:cNvGraphicFramePr>
+            <a:graphic xmlns:a="http://schemas.openxmlformats.org/drawingml/2006/main">
+              <a:graphicData uri="http://schemas.openxmlformats.org/drawingml/2006/picture">
+                <pic:pic xmlns:pic="http://schemas.openxmlformats.org/drawingml/2006/picture">
+                  <pic:nvPicPr>
+                    <pic:cNvPr id="1" name=""/>
+                    <pic:cNvPicPr/>
+                  </pic:nvPicPr>
+                  <pic:blipFill>
+                    <a:blip r:embed="rId16"/>
+                    <a:stretch>
+                      <a:fillRect/>
+                    </a:stretch>
+                  </pic:blipFill>
+                  <pic:spPr>
+                    <a:xfrm>
+                      <a:off x="0" y="0"/>
+                      <a:ext cx="5811061" cy="1533739"/>
+                    </a:xfrm>
+                    <a:prstGeom prst="rect">
+                      <a:avLst/>
+                    </a:prstGeom>
+                  </pic:spPr>
+                </pic:pic>
+              </a:graphicData>
+            </a:graphic>
+          </wp:inline>
+        </w:drawing>
+      </w:r>
+    </w:p>
+    <w:p>
+      <w:pPr>
+        <w:rPr>
+          <w:color w:val="000000" w:themeColor="text1"/>
+          <w:lang w:val="vi-VN"/>
+        </w:rPr>
+      </w:pPr>
+      <w:r>
+        <w:rPr>
+          <w:noProof/>
+        </w:rPr>
+        <w:lastRenderedPageBreak/>
+        <w:drawing>
+          <wp:inline distT="0" distB="0" distL="0" distR="0" wp14:anchorId="15D541EF" wp14:editId="4A42A405">
+            <wp:extent cx="5943600" cy="5408295"/>
+            <wp:effectExtent l="0" t="0" r="0" b="1905"/>
+            <wp:docPr id="15" name="Picture 15"/>
+            <wp:cNvGraphicFramePr>
+              <a:graphicFrameLocks xmlns:a="http://schemas.openxmlformats.org/drawingml/2006/main" noChangeAspect="1"/>
+            </wp:cNvGraphicFramePr>
+            <a:graphic xmlns:a="http://schemas.openxmlformats.org/drawingml/2006/main">
+              <a:graphicData uri="http://schemas.openxmlformats.org/drawingml/2006/picture">
+                <pic:pic xmlns:pic="http://schemas.openxmlformats.org/drawingml/2006/picture">
+                  <pic:nvPicPr>
+                    <pic:cNvPr id="1" name=""/>
+                    <pic:cNvPicPr/>
+                  </pic:nvPicPr>
+                  <pic:blipFill>
+                    <a:blip r:embed="rId17"/>
+                    <a:stretch>
+                      <a:fillRect/>
+                    </a:stretch>
+                  </pic:blipFill>
+                  <pic:spPr>
+                    <a:xfrm>
+                      <a:off x="0" y="0"/>
+                      <a:ext cx="5943600" cy="5408295"/>
+                    </a:xfrm>
+                    <a:prstGeom prst="rect">
+                      <a:avLst/>
+                    </a:prstGeom>
+                  </pic:spPr>
+                </pic:pic>
+              </a:graphicData>
+            </a:graphic>
+          </wp:inline>
+        </w:drawing>
+      </w:r>
+    </w:p>
+    <w:p>
+      <w:pPr>
+        <w:rPr>
+          <w:color w:val="000000" w:themeColor="text1"/>
+          <w:lang w:val="vi-VN"/>
+        </w:rPr>
+      </w:pPr>
+      <w:r>
+        <w:rPr>
+          <w:color w:val="000000" w:themeColor="text1"/>
+        </w:rPr>
+        <w:t>D</w:t>
+      </w:r>
+    </w:p>
+    <w:p>
+      <w:pPr>
+        <w:rPr>
+          <w:color w:val="FF0000"/>
+          <w:lang w:val="vi-VN"/>
+        </w:rPr>
+      </w:pPr>
+      <w:r>
+        <w:rPr>
+          <w:noProof/>
+        </w:rPr>
+        <w:lastRenderedPageBreak/>
+        <w:drawing>
+          <wp:inline distT="0" distB="0" distL="0" distR="0" wp14:anchorId="4EB71699" wp14:editId="3FB3539B">
+            <wp:extent cx="5943600" cy="3970020"/>
+            <wp:effectExtent l="0" t="0" r="0" b="0"/>
+            <wp:docPr id="16" name="Picture 16"/>
+            <wp:cNvGraphicFramePr>
+              <a:graphicFrameLocks xmlns:a="http://schemas.openxmlformats.org/drawingml/2006/main" noChangeAspect="1"/>
+            </wp:cNvGraphicFramePr>
+            <a:graphic xmlns:a="http://schemas.openxmlformats.org/drawingml/2006/main">
+              <a:graphicData uri="http://schemas.openxmlformats.org/drawingml/2006/picture">
+                <pic:pic xmlns:pic="http://schemas.openxmlformats.org/drawingml/2006/picture">
+                  <pic:nvPicPr>
+                    <pic:cNvPr id="1" name=""/>
+                    <pic:cNvPicPr/>
+                  </pic:nvPicPr>
+                  <pic:blipFill>
+                    <a:blip r:embed="rId18"/>
+                    <a:stretch>
+                      <a:fillRect/>
+                    </a:stretch>
+                  </pic:blipFill>
+                  <pic:spPr>
+                    <a:xfrm>
+                      <a:off x="0" y="0"/>
+                      <a:ext cx="5943600" cy="3970020"/>
+                    </a:xfrm>
+                    <a:prstGeom prst="rect">
+                      <a:avLst/>
+                    </a:prstGeom>
+                  </pic:spPr>
+                </pic:pic>
+              </a:graphicData>
+            </a:graphic>
+          </wp:inline>
+        </w:drawing>
+      </w:r>
+    </w:p>
+    <w:p>
+      <w:pPr>
+        <w:rPr>
+          <w:color w:val="FF0000"/>
+          <w:lang w:val="vi-VN"/>
+        </w:rPr>
+      </w:pPr>
+      <w:r>
+        <w:rPr>
+          <w:color w:val="FF0000"/>
+          <w:lang w:val="vi-VN"/>
+        </w:rPr>
+        <w:t>A</w:t>
+      </w:r>
+    </w:p>
+    <w:p>
+      <w:pPr>
+        <w:rPr>
+          <w:color w:val="FF0000"/>
+          <w:lang w:val="vi-VN"/>
+        </w:rPr>
+      </w:pPr>
+      <w:r>
+        <w:rPr>
+          <w:noProof/>
+        </w:rPr>
+        <w:lastRenderedPageBreak/>
+        <mc:AlternateContent>
+          <mc:Choice Requires="wps">
+            <w:drawing>
+              <wp:inline distT="0" distB="0" distL="0" distR="0" wp14:anchorId="13DF6E91" wp14:editId="23ADD0A6">
+                <wp:extent cx="301625" cy="301625"/>
+                <wp:effectExtent l="0" t="0" r="0" b="0"/>
+                <wp:docPr id="17" name="Rectangle 17"/>
+                <wp:cNvGraphicFramePr>
+                  <a:graphicFrameLocks xmlns:a="http://schemas.openxmlformats.org/drawingml/2006/main" noChangeAspect="1"/>
+                </wp:cNvGraphicFramePr>
+                <a:graphic xmlns:a="http://schemas.openxmlformats.org/drawingml/2006/main">
+                  <a:graphicData uri="http://schemas.microsoft.com/office/word/2010/wordprocessingShape">
+                    <wps:wsp>
+                      <wps:cNvSpPr>
+                        <a:spLocks noChangeAspect="1" noChangeArrowheads="1"/>
+                      </wps:cNvSpPr>
+                      <wps:spPr bwMode="auto">
+                        <a:xfrm>
+                          <a:off x="0" y="0"/>
+                          <a:ext cx="301625" cy="301625"/>
+                        </a:xfrm>
+                        <a:prstGeom prst="rect">
+                          <a:avLst/>
+                        </a:prstGeom>
+                        <a:noFill/>
+                        <a:ln>
+                          <a:noFill/>
+                        </a:ln>
+                        <a:extLst>
+                          <a:ext uri="{909E8E84-426E-40DD-AFC4-6F175D3DCCD1}">
+                            <a14:hiddenFill xmlns:a14="http://schemas.microsoft.com/office/drawing/2010/main">
+                              <a:solidFill>
+                                <a:srgbClr val="FFFFFF"/>
+                              </a:solidFill>
+                            </a14:hiddenFill>
+                          </a:ext>
+                          <a:ext uri="{91240B29-F687-4F45-9708-019B960494DF}">
+                            <a14:hiddenLine xmlns:a14="http://schemas.microsoft.com/office/drawing/2010/main" w="9525">
+                              <a:solidFill>
+                                <a:srgbClr val="000000"/>
+                              </a:solidFill>
+                              <a:miter lim="800000"/>
+                              <a:headEnd/>
+                              <a:tailEnd/>
+                            </a14:hiddenLine>
+                          </a:ext>
+                        </a:extLst>
+                      </wps:spPr>
+                      <wps:bodyPr rot="0" vert="horz" wrap="square" lIns="91440" tIns="45720" rIns="91440" bIns="45720" anchor="t" anchorCtr="0" upright="1">
+                        <a:noAutofit/>
+                      </wps:bodyPr>
+                    </wps:wsp>
+                  </a:graphicData>
+                </a:graphic>
+              </wp:inline>
+            </w:drawing>
+          </mc:Choice>
+          <mc:Fallback>
+            <w:pict>
+              <v:rect w14:anchorId="1FA79C53" id="Rectangle 17" o:spid="_x0000_s1026" style="width:23.75pt;height:23.75pt;visibility:visible;mso-wrap-style:square;mso-left-percent:-10001;mso-top-percent:-10001;mso-position-horizontal:absolute;mso-position-horizontal-relative:char;mso-position-vertical:absolute;mso-position-vertical-relative:line;mso-left-percent:-10001;mso-top-percent:-10001;v-text-anchor:top" o:gfxdata="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" filled="f" stroked="f">
+                <o:lock v:ext="edit" aspectratio="t"/>
+                <w10:anchorlock/>
+              </v:rect>
+            </w:pict>
+          </mc:Fallback>
+        </mc:AlternateContent>
+      </w:r>
+      <w:r>
+        <w:rPr>
+          <w:noProof/>
+        </w:rPr>
+        <mc:AlternateContent>
+          <mc:Choice Requires="wps">
+            <w:drawing>
+              <wp:inline distT="0" distB="0" distL="0" distR="0" wp14:anchorId="5286B73F" wp14:editId="548E5D72">
+                <wp:extent cx="301625" cy="301625"/>
+                <wp:effectExtent l="0" t="0" r="0" b="0"/>
+                <wp:docPr id="18" name="Rectangle 18"/>
+                <wp:cNvGraphicFramePr>
+                  <a:graphicFrameLocks xmlns:a="http://schemas.openxmlformats.org/drawingml/2006/main" noChangeAspect="1"/>
+                </wp:cNvGraphicFramePr>
+                <a:graphic xmlns:a="http://schemas.openxmlformats.org/drawingml/2006/main">
+                  <a:graphicData uri="http://schemas.microsoft.com/office/word/2010/wordprocessingShape">
+                    <wps:wsp>
+                      <wps:cNvSpPr>
+                        <a:spLocks noChangeAspect="1" noChangeArrowheads="1"/>
+                      </wps:cNvSpPr>
+                      <wps:spPr bwMode="auto">
+                        <a:xfrm>
+                          <a:off x="0" y="0"/>
+                          <a:ext cx="301625" cy="301625"/>
+                        </a:xfrm>
+                        <a:prstGeom prst="rect">
+                          <a:avLst/>
+                        </a:prstGeom>
+                        <a:noFill/>
+                        <a:ln>
+                          <a:noFill/>
+                        </a:ln>
+                        <a:extLst>
+                          <a:ext uri="{909E8E84-426E-40DD-AFC4-6F175D3DCCD1}">
+                            <a14:hiddenFill xmlns:a14="http://schemas.microsoft.com/office/drawing/2010/main">
+                              <a:solidFill>
+                                <a:srgbClr val="FFFFFF"/>
+                              </a:solidFill>
+                            </a14:hiddenFill>
+                          </a:ext>
+                          <a:ext uri="{91240B29-F687-4F45-9708-019B960494DF}">
+                            <a14:hiddenLine xmlns:a14="http://schemas.microsoft.com/office/drawing/2010/main" w="9525">
+                              <a:solidFill>
+                                <a:srgbClr val="000000"/>
+                              </a:solidFill>
+                              <a:miter lim="800000"/>
+                              <a:headEnd/>
+                              <a:tailEnd/>
+                            </a14:hiddenLine>
+                          </a:ext>
+                        </a:extLst>
+                      </wps:spPr>
+                      <wps:bodyPr rot="0" vert="horz" wrap="square" lIns="91440" tIns="45720" rIns="91440" bIns="45720" anchor="t" anchorCtr="0" upright="1">
+                        <a:noAutofit/>
+                      </wps:bodyPr>
+                    </wps:wsp>
+                  </a:graphicData>
+                </a:graphic>
+              </wp:inline>
+            </w:drawing>
+          </mc:Choice>
+          <mc:Fallback>
+            <w:pict>
+              <v:rect w14:anchorId="1C1831F2" id="Rectangle 18" o:spid="_x0000_s1026" style="width:23.75pt;height:23.75pt;visibility:visible;mso-wrap-style:square;mso-left-percent:-10001;mso-top-percent:-10001;mso-position-horizontal:absolute;mso-position-horizontal-relative:char;mso-position-vertical:absolute;mso-position-vertical-relative:line;mso-left-percent:-10001;mso-top-percent:-10001;v-text-anchor:top" o:gfxdata="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" filled="f" stroked="f">
+                <o:lock v:ext="edit" aspectratio="t"/>
+                <w10:anchorlock/>
+              </v:rect>
+            </w:pict>
+          </mc:Fallback>
+        </mc:AlternateContent>
+      </w:r>
+      <w:r>
+        <w:rPr>
+          <w:color w:val="FF0000"/>
+          <w:lang w:val="vi-VN"/>
+        </w:rPr>
+        <w:drawing>
+          <wp:inline distT="0" distB="0" distL="0" distR="0" wp14:anchorId="20C81739" wp14:editId="372FBCB3">
+            <wp:extent cx="3820058" cy="4810796"/>
+            <wp:effectExtent l="0" t="0" r="9525" b="8890"/>
+            <wp:docPr id="19" name="Picture 19"/>
+            <wp:cNvGraphicFramePr>
+              <a:graphicFrameLocks xmlns:a="http://schemas.openxmlformats.org/drawingml/2006/main" noChangeAspect="1"/>
+            </wp:cNvGraphicFramePr>
+            <a:graphic xmlns:a="http://schemas.openxmlformats.org/drawingml/2006/main">
+              <a:graphicData uri="http://schemas.openxmlformats.org/drawingml/2006/picture">
+                <pic:pic xmlns:pic="http://schemas.openxmlformats.org/drawingml/2006/picture">
+                  <pic:nvPicPr>
+                    <pic:cNvPr id="1" name=""/>
+                    <pic:cNvPicPr/>
+                  </pic:nvPicPr>
+                  <pic:blipFill>
+                    <a:blip r:embed="rId19"/>
+                    <a:stretch>
+                      <a:fillRect/>
+                    </a:stretch>
+                  </pic:blipFill>
+                  <pic:spPr>
+                    <a:xfrm>
+                      <a:off x="0" y="0"/>
+                      <a:ext cx="3820058" cy="4810796"/>
+                    </a:xfrm>
+                    <a:prstGeom prst="rect">
+                      <a:avLst/>
+                    </a:prstGeom>
+                  </pic:spPr>
+                </pic:pic>
+              </a:graphicData>
+            </a:graphic>
+          </wp:inline>
+        </w:drawing>
+      </w:r>
+      <w:r>
+        <w:rPr>
+          <w:color w:val="FF0000"/>
+          <w:lang w:val="vi-VN"/>
+        </w:rPr>
+        <w:drawing>
+          <wp:inline distT="0" distB="0" distL="0" distR="0" wp14:anchorId="3B001A44" wp14:editId="10728A73">
+            <wp:extent cx="5943600" cy="2351405"/>
+            <wp:effectExtent l="0" t="0" r="0" b="0"/>
+            <wp:docPr id="20" name="Picture 20"/>
+            <wp:cNvGraphicFramePr>
+              <a:graphicFrameLocks xmlns:a="http://schemas.openxmlformats.org/drawingml/2006/main" noChangeAspect="1"/>
+            </wp:cNvGraphicFramePr>
+            <a:graphic xmlns:a="http://schemas.openxmlformats.org/drawingml/2006/main">
+              <a:graphicData uri="http://schemas.openxmlformats.org/drawingml/2006/picture">
+                <pic:pic xmlns:pic="http://schemas.openxmlformats.org/drawingml/2006/picture">
+                  <pic:nvPicPr>
+                    <pic:cNvPr id="1" name=""/>
+                    <pic:cNvPicPr/>
+                  </pic:nvPicPr>
+                  <pic:blipFill>
+                    <a:blip r:embed="rId20"/>
+                    <a:stretch>
+                      <a:fillRect/>
+                    </a:stretch>
+                  </pic:blipFill>
+                  <pic:spPr>
+                    <a:xfrm>
+                      <a:off x="0" y="0"/>
+                      <a:ext cx="5943600" cy="2351405"/>
+                    </a:xfrm>
+                    <a:prstGeom prst="rect">
+                      <a:avLst/>
+                    </a:prstGeom>
+                  </pic:spPr>
+                </pic:pic>
+              </a:graphicData>
+            </a:graphic>
+          </wp:inline>
+        </w:drawing>
+      </w:r>
+    </w:p>
+    <w:p>
+      <w:pPr>
+        <w:rPr>
+          <w:color w:val="FF0000"/>
+          <w:lang w:val="vi-VN"/>
+        </w:rPr>
+      </w:pPr>
+      <w:r>
+        <w:rPr>
+          <w:color w:val="FF0000"/>
+          <w:lang w:val="vi-VN"/>
+        </w:rPr>
+        <w:t>C</w:t>
+      </w:r>
+    </w:p>
+    <w:p>
+      <w:pPr>
+        <w:rPr>
+          <w:color w:val="FF0000"/>
+          <w:lang w:val="vi-VN"/>
+        </w:rPr>
+      </w:pPr>
+      <w:r>
+        <w:rPr>
+          <w:color w:val="FF0000"/>
+          <w:lang w:val="vi-VN"/>
+        </w:rPr>
+        <w:lastRenderedPageBreak/>
+        <w:drawing>
+          <wp:inline distT="0" distB="0" distL="0" distR="0" wp14:anchorId="595E155A" wp14:editId="14FD4787">
+            <wp:extent cx="5943600" cy="4130040"/>
+            <wp:effectExtent l="0" t="0" r="0" b="3810"/>
+            <wp:docPr id="21" name="Picture 21"/>
+            <wp:cNvGraphicFramePr>
+              <a:graphicFrameLocks xmlns:a="http://schemas.openxmlformats.org/drawingml/2006/main" noChangeAspect="1"/>
+            </wp:cNvGraphicFramePr>
+            <a:graphic xmlns:a="http://schemas.openxmlformats.org/drawingml/2006/main">
+              <a:graphicData uri="http://schemas.openxmlformats.org/drawingml/2006/picture">
+                <pic:pic xmlns:pic="http://schemas.openxmlformats.org/drawingml/2006/picture">
+                  <pic:nvPicPr>
+                    <pic:cNvPr id="1" name=""/>
+                    <pic:cNvPicPr/>
+                  </pic:nvPicPr>
+                  <pic:blipFill>
+                    <a:blip r:embed="rId21"/>
+                    <a:stretch>
+                      <a:fillRect/>
+                    </a:stretch>
+                  </pic:blipFill>
+                  <pic:spPr>
+                    <a:xfrm>
+                      <a:off x="0" y="0"/>
+                      <a:ext cx="5943600" cy="4130040"/>
+                    </a:xfrm>
+                    <a:prstGeom prst="rect">
+                      <a:avLst/>
+                    </a:prstGeom>
+                  </pic:spPr>
+                </pic:pic>
+              </a:graphicData>
+            </a:graphic>
+          </wp:inline>
+        </w:drawing>
+      </w:r>
+    </w:p>
+    <w:p>
+      <w:pPr>
+        <w:rPr>
+          <w:color w:val="FF0000"/>
+          <w:lang w:val="vi-VN"/>
+        </w:rPr>
+      </w:pPr>
+      <w:r>
+        <w:rPr>
+          <w:color w:val="FF0000"/>
+          <w:lang w:val="vi-VN"/>
+        </w:rPr>
+        <w:drawing>
+          <wp:inline distT="0" distB="0" distL="0" distR="0" wp14:anchorId="7B9A83B0" wp14:editId="59270FBC">
+            <wp:extent cx="5943600" cy="3268980"/>
+            <wp:effectExtent l="0" t="0" r="0" b="7620"/>
+            <wp:docPr id="22" name="Picture 22"/>
+            <wp:cNvGraphicFramePr>
+              <a:graphicFrameLocks xmlns:a="http://schemas.openxmlformats.org/drawingml/2006/main" noChangeAspect="1"/>
+            </wp:cNvGraphicFramePr>
+            <a:graphic xmlns:a="http://schemas.openxmlformats.org/drawingml/2006/main">
+              <a:graphicData uri="http://schemas.openxmlformats.org/drawingml/2006/picture">
+                <pic:pic xmlns:pic="http://schemas.openxmlformats.org/drawingml/2006/picture">
+                  <pic:nvPicPr>
+                    <pic:cNvPr id="1" name=""/>
+                    <pic:cNvPicPr/>
+                  </pic:nvPicPr>
+                  <pic:blipFill>
+                    <a:blip r:embed="rId22"/>
+                    <a:stretch>
+                      <a:fillRect/>
+                    </a:stretch>
+                  </pic:blipFill>
+                  <pic:spPr>
+                    <a:xfrm>
+                      <a:off x="0" y="0"/>
+                      <a:ext cx="5943600" cy="3268980"/>
+                    </a:xfrm>
+                    <a:prstGeom prst="rect">
+                      <a:avLst/>
+                    </a:prstGeom>
+                  </pic:spPr>
+                </pic:pic>
+              </a:graphicData>
+            </a:graphic>
+          </wp:inline>
+        </w:drawing>
+      </w:r>
+    </w:p>
+    <w:p>
+      <w:pPr>
+        <w:rPr>
+          <w:color w:val="FF0000"/>
+          <w:lang w:val="vi-VN"/>
+        </w:rPr>
+      </w:pPr>
+      <w:r>
+        <w:rPr>
+          <w:color w:val="FF0000"/>
+          <w:lang w:val="vi-VN"/>
+        </w:rPr>
+        <w:t>A</w:t>
+      </w:r>
+    </w:p>
+    <w:p>
+      <w:pPr>
+        <w:pStyle w:val="NormalWeb"/>
+        <w:rPr>
+          <w:color w:val="FF0000"/>
+        </w:rPr>
+      </w:pPr>
+    </w:p>
+    <w:p>
+      <w:pPr>
+        <w:pStyle w:val="NormalWeb"/>
+        <w:spacing w:before="0" w:beforeAutospacing="0" w:after="180" w:afterAutospacing="0"/>
+      </w:pPr>
+      <w:r>
+        <w:lastRenderedPageBreak/>
+        <w:drawing>
+          <wp:inline distT="0" distB="0" distL="0" distR="0" wp14:anchorId="35D4FA0D" wp14:editId="4689A29C">
+            <wp:extent cx="5306165" cy="5896798"/>
+            <wp:effectExtent l="0" t="0" r="8890" b="8890"/>
+            <wp:docPr id="23" name="Picture 23"/>
+            <wp:cNvGraphicFramePr>
+              <a:graphicFrameLocks xmlns:a="http://schemas.openxmlformats.org/drawingml/2006/main" noChangeAspect="1"/>
+            </wp:cNvGraphicFramePr>
+            <a:graphic xmlns:a="http://schemas.openxmlformats.org/drawingml/2006/main">
+              <a:graphicData uri="http://schemas.openxmlformats.org/drawingml/2006/picture">
+                <pic:pic xmlns:pic="http://schemas.openxmlformats.org/drawingml/2006/picture">
+                  <pic:nvPicPr>
+                    <pic:cNvPr id="1" name=""/>
+                    <pic:cNvPicPr/>
+                  </pic:nvPicPr>
+                  <pic:blipFill>
+                    <a:blip r:embed="rId23"/>
+                    <a:stretch>
+                      <a:fillRect/>
+                    </a:stretch>
+                  </pic:blipFill>
+                  <pic:spPr>
+                    <a:xfrm>
+                      <a:off x="0" y="0"/>
+                      <a:ext cx="5306165" cy="5896798"/>
+                    </a:xfrm>
+                    <a:prstGeom prst="rect">
+                      <a:avLst/>
+                    </a:prstGeom>
+                  </pic:spPr>
+                </pic:pic>
+              </a:graphicData>
+            </a:graphic>
+          </wp:inline>
+        </w:drawing>
+      </w:r>
+    </w:p>
+    <w:p>
+      <w:pPr>
+        <w:rPr>
+          <w:color w:val="FF0000"/>
+          <w:lang w:val="vi-VN"/>
+        </w:rPr>
+      </w:pPr>
+      <w:r>
+        <w:rPr>
+          <w:color w:val="FF0000"/>
+          <w:lang w:val="vi-VN"/>
+        </w:rPr>
+        <w:lastRenderedPageBreak/>
+        <w:drawing>
+          <wp:inline distT="0" distB="0" distL="0" distR="0" wp14:anchorId="23799E04" wp14:editId="709741E6">
+            <wp:extent cx="5943600" cy="2453640"/>
+            <wp:effectExtent l="0" t="0" r="0" b="3810"/>
+            <wp:docPr id="24" name="Picture 24"/>
+            <wp:cNvGraphicFramePr>
+              <a:graphicFrameLocks xmlns:a="http://schemas.openxmlformats.org/drawingml/2006/main" noChangeAspect="1"/>
+            </wp:cNvGraphicFramePr>
+            <a:graphic xmlns:a="http://schemas.openxmlformats.org/drawingml/2006/main">
+              <a:graphicData uri="http://schemas.openxmlformats.org/drawingml/2006/picture">
+                <pic:pic xmlns:pic="http://schemas.openxmlformats.org/drawingml/2006/picture">
+                  <pic:nvPicPr>
+                    <pic:cNvPr id="1" name=""/>
+                    <pic:cNvPicPr/>
+                  </pic:nvPicPr>
+                  <pic:blipFill>
+                    <a:blip r:embed="rId24"/>
+                    <a:stretch>
+                      <a:fillRect/>
+                    </a:stretch>
+                  </pic:blipFill>
+                  <pic:spPr>
+                    <a:xfrm>
+                      <a:off x="0" y="0"/>
+                      <a:ext cx="5943600" cy="2453640"/>
+                    </a:xfrm>
+                    <a:prstGeom prst="rect">
+                      <a:avLst/>
+                    </a:prstGeom>
+                  </pic:spPr>
+                </pic:pic>
+              </a:graphicData>
+            </a:graphic>
+          </wp:inline>
+        </w:drawing>
+      </w:r>
+    </w:p>
+    <w:p>
+      <w:pPr>
+        <w:rPr>
+          <w:color w:val="FF0000"/>
+          <w:lang w:val="vi-VN"/>
+        </w:rPr>
+      </w:pPr>
+      <w:r>
+        <w:rPr>
+          <w:color w:val="FF0000"/>
+          <w:lang w:val="vi-VN"/>
+        </w:rPr>
+        <w:t>B</w:t>
+      </w:r>
+    </w:p>
+    <w:p>
+      <w:pPr>
+        <w:rPr>
+          <w:color w:val="FF0000"/>
+          <w:lang w:val="vi-VN"/>
+        </w:rPr>
+      </w:pPr>
+      <w:r>
+        <w:rPr>
+          <w:color w:val="FF0000"/>
+          <w:lang w:val="vi-VN"/>
+        </w:rPr>
+        <w:drawing>
+          <wp:inline distT="0" distB="0" distL="0" distR="0" wp14:anchorId="53539E8A" wp14:editId="65007C3F">
+            <wp:extent cx="5943600" cy="3156585"/>
+            <wp:effectExtent l="0" t="0" r="0" b="5715"/>
+            <wp:docPr id="25" name="Picture 25"/>
+            <wp:cNvGraphicFramePr>
+              <a:graphicFrameLocks xmlns:a="http://schemas.openxmlformats.org/drawingml/2006/main" noChangeAspect="1"/>
+            </wp:cNvGraphicFramePr>
+            <a:graphic xmlns:a="http://schemas.openxmlformats.org/drawingml/2006/main">
+              <a:graphicData uri="http://schemas.openxmlformats.org/drawingml/2006/picture">
+                <pic:pic xmlns:pic="http://schemas.openxmlformats.org/drawingml/2006/picture">
+                  <pic:nvPicPr>
+                    <pic:cNvPr id="1" name=""/>
+                    <pic:cNvPicPr/>
+                  </pic:nvPicPr>
+                  <pic:blipFill>
+                    <a:blip r:embed="rId25"/>
+                    <a:stretch>
+                      <a:fillRect/>
+                    </a:stretch>
+                  </pic:blipFill>
+                  <pic:spPr>
+                    <a:xfrm>
+                      <a:off x="0" y="0"/>
+                      <a:ext cx="5943600" cy="3156585"/>
+                    </a:xfrm>
+                    <a:prstGeom prst="rect">
+                      <a:avLst/>
+                    </a:prstGeom>
+                  </pic:spPr>
+                </pic:pic>
+              </a:graphicData>
+            </a:graphic>
+          </wp:inline>
+        </w:drawing>
+      </w:r>
+    </w:p>
+    <w:p>
+      <w:pPr>
+        <w:rPr>
+          <w:color w:val="FF0000"/>
+          <w:lang w:val="vi-VN"/>
+        </w:rPr>
+      </w:pPr>
+      <w:r>
+        <w:rPr>
+          <w:color w:val="FF0000"/>
+          <w:lang w:val="vi-VN"/>
+        </w:rPr>
+        <w:lastRenderedPageBreak/>
+        <w:drawing>
+          <wp:inline distT="0" distB="0" distL="0" distR="0" wp14:anchorId="4019F15B" wp14:editId="1645B3C5">
+            <wp:extent cx="5943600" cy="3807460"/>
+            <wp:effectExtent l="0" t="0" r="0" b="2540"/>
+            <wp:docPr id="26" name="Picture 26"/>
+            <wp:cNvGraphicFramePr>
+              <a:graphicFrameLocks xmlns:a="http://schemas.openxmlformats.org/drawingml/2006/main" noChangeAspect="1"/>
+            </wp:cNvGraphicFramePr>
+            <a:graphic xmlns:a="http://schemas.openxmlformats.org/drawingml/2006/main">
+              <a:graphicData uri="http://schemas.openxmlformats.org/drawingml/2006/picture">
+                <pic:pic xmlns:pic="http://schemas.openxmlformats.org/drawingml/2006/picture">
+                  <pic:nvPicPr>
+                    <pic:cNvPr id="1" name=""/>
+                    <pic:cNvPicPr/>
+                  </pic:nvPicPr>
+                  <pic:blipFill>
+                    <a:blip r:embed="rId26"/>
+                    <a:stretch>
+                      <a:fillRect/>
+                    </a:stretch>
+                  </pic:blipFill>
+                  <pic:spPr>
+                    <a:xfrm>
+                      <a:off x="0" y="0"/>
+                      <a:ext cx="5943600" cy="3807460"/>
+                    </a:xfrm>
+                    <a:prstGeom prst="rect">
+                      <a:avLst/>
+                    </a:prstGeom>
+                  </pic:spPr>
+                </pic:pic>
+              </a:graphicData>
+            </a:graphic>
+          </wp:inline>
+        </w:drawing>
+      </w:r>
+    </w:p>
+    <w:p>
+      <w:pPr>
+        <w:rPr>
+          <w:color w:val="FF0000"/>
+          <w:lang w:val="vi-VN"/>
+        </w:rPr>
+      </w:pPr>
+      <w:r>
+        <w:rPr>
+          <w:color w:val="FF0000"/>
+          <w:lang w:val="vi-VN"/>
+        </w:rPr>
+        <w:drawing>
+          <wp:inline distT="0" distB="0" distL="0" distR="0" wp14:anchorId="6BEAE08E" wp14:editId="4865053F">
+            <wp:extent cx="5943600" cy="3342640"/>
+            <wp:effectExtent l="0" t="0" r="0" b="0"/>
+            <wp:docPr id="27" name="Picture 27"/>
+            <wp:cNvGraphicFramePr>
+              <a:graphicFrameLocks xmlns:a="http://schemas.openxmlformats.org/drawingml/2006/main" noChangeAspect="1"/>
+            </wp:cNvGraphicFramePr>
+            <a:graphic xmlns:a="http://schemas.openxmlformats.org/drawingml/2006/main">
+              <a:graphicData uri="http://schemas.openxmlformats.org/drawingml/2006/picture">
+                <pic:pic xmlns:pic="http://schemas.openxmlformats.org/drawingml/2006/picture">
+                  <pic:nvPicPr>
+                    <pic:cNvPr id="1" name=""/>
+                    <pic:cNvPicPr/>
+                  </pic:nvPicPr>
+                  <pic:blipFill>
+                    <a:blip r:embed="rId27"/>
+                    <a:stretch>
+                      <a:fillRect/>
+                    </a:stretch>
+                  </pic:blipFill>
+                  <pic:spPr>
+                    <a:xfrm>
+                      <a:off x="0" y="0"/>
+                      <a:ext cx="5943600" cy="3342640"/>
+                    </a:xfrm>
+                    <a:prstGeom prst="rect">
+                      <a:avLst/>
+                    </a:prstGeom>
+                  </pic:spPr>
+                </pic:pic>
+              </a:graphicData>
+            </a:graphic>
+          </wp:inline>
+        </w:drawing>
+      </w:r>
+    </w:p>
+    <w:p>
+      <w:pPr>
+        <w:rPr>
+          <w:color w:val="FF0000"/>
+          <w:lang w:val="vi-VN"/>
+        </w:rPr>
+      </w:pPr>
+      <w:r>
+        <w:rPr>
+          <w:color w:val="FF0000"/>
+          <w:lang w:val="vi-VN"/>
+        </w:rPr>
+        <w:lastRenderedPageBreak/>
+        <w:drawing>
+          <wp:inline distT="0" distB="0" distL="0" distR="0" wp14:anchorId="6C17963B" wp14:editId="39E38AD1">
+            <wp:extent cx="5943600" cy="2219960"/>
+            <wp:effectExtent l="0" t="0" r="0" b="8890"/>
+            <wp:docPr id="28" name="Picture 28"/>
+            <wp:cNvGraphicFramePr>
+              <a:graphicFrameLocks xmlns:a="http://schemas.openxmlformats.org/drawingml/2006/main" noChangeAspect="1"/>
+            </wp:cNvGraphicFramePr>
+            <a:graphic xmlns:a="http://schemas.openxmlformats.org/drawingml/2006/main">
+              <a:graphicData uri="http://schemas.openxmlformats.org/drawingml/2006/picture">
+                <pic:pic xmlns:pic="http://schemas.openxmlformats.org/drawingml/2006/picture">
+                  <pic:nvPicPr>
+                    <pic:cNvPr id="1" name=""/>
+                    <pic:cNvPicPr/>
+                  </pic:nvPicPr>
+                  <pic:blipFill>
+                    <a:blip r:embed="rId28"/>
+                    <a:stretch>
+                      <a:fillRect/>
+                    </a:stretch>
+                  </pic:blipFill>
+                  <pic:spPr>
+                    <a:xfrm>
+                      <a:off x="0" y="0"/>
+                      <a:ext cx="5943600" cy="2219960"/>
+                    </a:xfrm>
+                    <a:prstGeom prst="rect">
+                      <a:avLst/>
+                    </a:prstGeom>
+                  </pic:spPr>
+                </pic:pic>
+              </a:graphicData>
+            </a:graphic>
+          </wp:inline>
+        </w:drawing>
+      </w:r>
+    </w:p>
+    <w:p>
+      <w:pPr>
+        <w:rPr>
+          <w:color w:val="FF0000"/>
+          <w:lang w:val="vi-VN"/>
+        </w:rPr>
+      </w:pPr>
+      <w:r>
+        <w:rPr>
+          <w:color w:val="FF0000"/>
+          <w:lang w:val="vi-VN"/>
+        </w:rPr>
+        <w:drawing>
+          <wp:inline distT="0" distB="0" distL="0" distR="0" wp14:anchorId="61819981" wp14:editId="7F7080C4">
+            <wp:extent cx="5943600" cy="5709285"/>
+            <wp:effectExtent l="0" t="0" r="0" b="5715"/>
+            <wp:docPr id="29" name="Picture 29"/>
+            <wp:cNvGraphicFramePr>
+              <a:graphicFrameLocks xmlns:a="http://schemas.openxmlformats.org/drawingml/2006/main" noChangeAspect="1"/>
+            </wp:cNvGraphicFramePr>
+            <a:graphic xmlns:a="http://schemas.openxmlformats.org/drawingml/2006/main">
+              <a:graphicData uri="http://schemas.openxmlformats.org/drawingml/2006/picture">
+                <pic:pic xmlns:pic="http://schemas.openxmlformats.org/drawingml/2006/picture">
+                  <pic:nvPicPr>
+                    <pic:cNvPr id="1" name=""/>
+                    <pic:cNvPicPr/>
+                  </pic:nvPicPr>
+                  <pic:blipFill>
+                    <a:blip r:embed="rId29"/>
+                    <a:stretch>
+                      <a:fillRect/>
+                    </a:stretch>
+                  </pic:blipFill>
+                  <pic:spPr>
+                    <a:xfrm>
+                      <a:off x="0" y="0"/>
+                      <a:ext cx="5943600" cy="5709285"/>
+                    </a:xfrm>
+                    <a:prstGeom prst="rect">
+                      <a:avLst/>
+                    </a:prstGeom>
+                  </pic:spPr>
+                </pic:pic>
+              </a:graphicData>
+            </a:graphic>
+          </wp:inline>
+        </w:drawing>
+      </w:r>
+    </w:p>
     <w:sectPr>
       <w:pgSz w:w="12240" w:h="15840"/>
       <w:pgMar w:top="1440" w:right="1440" w:bottom="1440" w:left="1440" w:header="708" w:footer="708" w:gutter="0"/>
@@ -16095,6 +18373,92 @@
     </w:lvl>
   </w:abstractNum>
   <w:abstractNum w:abstractNumId="16" w15:restartNumberingAfterBreak="0">
+    <w:nsid w:val="0E6435EB"/>
+    <w:multiLevelType w:val="hybridMultilevel"/>
+    <w:tmpl w:val="84B6CE3A"/>
+    <w:lvl w:ilvl="0" w:tplc="04090015">
+      <w:start w:val="1"/>
+      <w:numFmt w:val="upperLetter"/>
+      <w:lvlText w:val="%1."/>
+      <w:lvlJc w:val="left"/>
+      <w:pPr>
+        <w:ind w:left="720" w:hanging="360"/>
+      </w:pPr>
+    </w:lvl>
+    <w:lvl w:ilvl="1" w:tplc="04090019" w:tentative="1">
+      <w:start w:val="1"/>
+      <w:numFmt w:val="lowerLetter"/>
+      <w:lvlText w:val="%2."/>
+      <w:lvlJc w:val="left"/>
+      <w:pPr>
+        <w:ind w:left="1440" w:hanging="360"/>
+      </w:pPr>
+    </w:lvl>
+    <w:lvl w:ilvl="2" w:tplc="0409001B" w:tentative="1">
+      <w:start w:val="1"/>
+      <w:numFmt w:val="lowerRoman"/>
+      <w:lvlText w:val="%3."/>
+      <w:lvlJc w:val="right"/>
+      <w:pPr>
+        <w:ind w:left="2160" w:hanging="180"/>
+      </w:pPr>
+    </w:lvl>
+    <w:lvl w:ilvl="3" w:tplc="0409000F" w:tentative="1">
+      <w:start w:val="1"/>
+      <w:numFmt w:val="decimal"/>
+      <w:lvlText w:val="%4."/>
+      <w:lvlJc w:val="left"/>
+      <w:pPr>
+        <w:ind w:left="2880" w:hanging="360"/>
+      </w:pPr>
+    </w:lvl>
+    <w:lvl w:ilvl="4" w:tplc="04090019" w:tentative="1">
+      <w:start w:val="1"/>
+      <w:numFmt w:val="lowerLetter"/>
+      <w:lvlText w:val="%5."/>
+      <w:lvlJc w:val="left"/>
+      <w:pPr>
+        <w:ind w:left="3600" w:hanging="360"/>
+      </w:pPr>
+    </w:lvl>
+    <w:lvl w:ilvl="5" w:tplc="0409001B" w:tentative="1">
+      <w:start w:val="1"/>
+      <w:numFmt w:val="lowerRoman"/>
+      <w:lvlText w:val="%6."/>
+      <w:lvlJc w:val="right"/>
+      <w:pPr>
+        <w:ind w:left="4320" w:hanging="180"/>
+      </w:pPr>
+    </w:lvl>
+    <w:lvl w:ilvl="6" w:tplc="0409000F" w:tentative="1">
+      <w:start w:val="1"/>
+      <w:numFmt w:val="decimal"/>
+      <w:lvlText w:val="%7."/>
+      <w:lvlJc w:val="left"/>
+      <w:pPr>
+        <w:ind w:left="5040" w:hanging="360"/>
+      </w:pPr>
+    </w:lvl>
+    <w:lvl w:ilvl="7" w:tplc="04090019" w:tentative="1">
+      <w:start w:val="1"/>
+      <w:numFmt w:val="lowerLetter"/>
+      <w:lvlText w:val="%8."/>
+      <w:lvlJc w:val="left"/>
+      <w:pPr>
+        <w:ind w:left="5760" w:hanging="360"/>
+      </w:pPr>
+    </w:lvl>
+    <w:lvl w:ilvl="8" w:tplc="0409001B" w:tentative="1">
+      <w:start w:val="1"/>
+      <w:numFmt w:val="lowerRoman"/>
+      <w:lvlText w:val="%9."/>
+      <w:lvlJc w:val="right"/>
+      <w:pPr>
+        <w:ind w:left="6480" w:hanging="180"/>
+      </w:pPr>
+    </w:lvl>
+  </w:abstractNum>
+  <w:abstractNum w:abstractNumId="17" w15:restartNumberingAfterBreak="0">
     <w:nsid w:val="107E6179"/>
     <w:multiLevelType w:val="hybridMultilevel"/>
     <w:tmpl w:val="4274F124"/>
@@ -16180,7 +18544,7 @@
       </w:pPr>
     </w:lvl>
   </w:abstractNum>
-  <w:abstractNum w:abstractNumId="17" w15:restartNumberingAfterBreak="0">
+  <w:abstractNum w:abstractNumId="18" w15:restartNumberingAfterBreak="0">
     <w:nsid w:val="10B764EE"/>
     <w:multiLevelType w:val="hybridMultilevel"/>
     <w:tmpl w:val="78CCCA04"/>
@@ -16266,7 +18630,7 @@
       </w:pPr>
     </w:lvl>
   </w:abstractNum>
-  <w:abstractNum w:abstractNumId="18" w15:restartNumberingAfterBreak="0">
+  <w:abstractNum w:abstractNumId="19" w15:restartNumberingAfterBreak="0">
     <w:nsid w:val="11790CF3"/>
     <w:multiLevelType w:val="hybridMultilevel"/>
     <w:tmpl w:val="DA9E95AA"/>
@@ -16352,7 +18716,7 @@
       </w:pPr>
     </w:lvl>
   </w:abstractNum>
-  <w:abstractNum w:abstractNumId="19" w15:restartNumberingAfterBreak="0">
+  <w:abstractNum w:abstractNumId="20" w15:restartNumberingAfterBreak="0">
     <w:nsid w:val="121D12A3"/>
     <w:multiLevelType w:val="hybridMultilevel"/>
     <w:tmpl w:val="7A00F586"/>
@@ -16438,7 +18802,7 @@
       </w:pPr>
     </w:lvl>
   </w:abstractNum>
-  <w:abstractNum w:abstractNumId="20" w15:restartNumberingAfterBreak="0">
+  <w:abstractNum w:abstractNumId="21" w15:restartNumberingAfterBreak="0">
     <w:nsid w:val="12382027"/>
     <w:multiLevelType w:val="hybridMultilevel"/>
     <w:tmpl w:val="6DFAA442"/>
@@ -16524,7 +18888,7 @@
       </w:pPr>
     </w:lvl>
   </w:abstractNum>
-  <w:abstractNum w:abstractNumId="21" w15:restartNumberingAfterBreak="0">
+  <w:abstractNum w:abstractNumId="22" w15:restartNumberingAfterBreak="0">
     <w:nsid w:val="12433F4B"/>
     <w:multiLevelType w:val="hybridMultilevel"/>
     <w:tmpl w:val="BA6658EE"/>
@@ -16610,7 +18974,7 @@
       </w:pPr>
     </w:lvl>
   </w:abstractNum>
-  <w:abstractNum w:abstractNumId="22" w15:restartNumberingAfterBreak="0">
+  <w:abstractNum w:abstractNumId="23" w15:restartNumberingAfterBreak="0">
     <w:nsid w:val="15A17782"/>
     <w:multiLevelType w:val="hybridMultilevel"/>
     <w:tmpl w:val="C0DC4AF8"/>
@@ -16696,7 +19060,7 @@
       </w:pPr>
     </w:lvl>
   </w:abstractNum>
-  <w:abstractNum w:abstractNumId="23" w15:restartNumberingAfterBreak="0">
+  <w:abstractNum w:abstractNumId="24" w15:restartNumberingAfterBreak="0">
     <w:nsid w:val="1614377B"/>
     <w:multiLevelType w:val="hybridMultilevel"/>
     <w:tmpl w:val="616843E0"/>
@@ -16782,7 +19146,7 @@
       </w:pPr>
     </w:lvl>
   </w:abstractNum>
-  <w:abstractNum w:abstractNumId="24" w15:restartNumberingAfterBreak="0">
+  <w:abstractNum w:abstractNumId="25" w15:restartNumberingAfterBreak="0">
     <w:nsid w:val="163056AE"/>
     <w:multiLevelType w:val="hybridMultilevel"/>
     <w:tmpl w:val="2996D57C"/>
@@ -16868,7 +19232,7 @@
       </w:pPr>
     </w:lvl>
   </w:abstractNum>
-  <w:abstractNum w:abstractNumId="25" w15:restartNumberingAfterBreak="0">
+  <w:abstractNum w:abstractNumId="26" w15:restartNumberingAfterBreak="0">
     <w:nsid w:val="1BA6589A"/>
     <w:multiLevelType w:val="hybridMultilevel"/>
     <w:tmpl w:val="BFC6BFA4"/>
@@ -16954,7 +19318,7 @@
       </w:pPr>
     </w:lvl>
   </w:abstractNum>
-  <w:abstractNum w:abstractNumId="26" w15:restartNumberingAfterBreak="0">
+  <w:abstractNum w:abstractNumId="27" w15:restartNumberingAfterBreak="0">
     <w:nsid w:val="1C27458B"/>
     <w:multiLevelType w:val="hybridMultilevel"/>
     <w:tmpl w:val="2C2634CE"/>
@@ -17040,7 +19404,93 @@
       </w:pPr>
     </w:lvl>
   </w:abstractNum>
-  <w:abstractNum w:abstractNumId="27" w15:restartNumberingAfterBreak="0">
+  <w:abstractNum w:abstractNumId="28" w15:restartNumberingAfterBreak="0">
+    <w:nsid w:val="1F067320"/>
+    <w:multiLevelType w:val="hybridMultilevel"/>
+    <w:tmpl w:val="B8CCFB42"/>
+    <w:lvl w:ilvl="0" w:tplc="04090015">
+      <w:start w:val="1"/>
+      <w:numFmt w:val="upperLetter"/>
+      <w:lvlText w:val="%1."/>
+      <w:lvlJc w:val="left"/>
+      <w:pPr>
+        <w:ind w:left="720" w:hanging="360"/>
+      </w:pPr>
+    </w:lvl>
+    <w:lvl w:ilvl="1" w:tplc="04090019" w:tentative="1">
+      <w:start w:val="1"/>
+      <w:numFmt w:val="lowerLetter"/>
+      <w:lvlText w:val="%2."/>
+      <w:lvlJc w:val="left"/>
+      <w:pPr>
+        <w:ind w:left="1440" w:hanging="360"/>
+      </w:pPr>
+    </w:lvl>
+    <w:lvl w:ilvl="2" w:tplc="0409001B" w:tentative="1">
+      <w:start w:val="1"/>
+      <w:numFmt w:val="lowerRoman"/>
+      <w:lvlText w:val="%3."/>
+      <w:lvlJc w:val="right"/>
+      <w:pPr>
+        <w:ind w:left="2160" w:hanging="180"/>
+      </w:pPr>
+    </w:lvl>
+    <w:lvl w:ilvl="3" w:tplc="0409000F" w:tentative="1">
+      <w:start w:val="1"/>
+      <w:numFmt w:val="decimal"/>
+      <w:lvlText w:val="%4."/>
+      <w:lvlJc w:val="left"/>
+      <w:pPr>
+        <w:ind w:left="2880" w:hanging="360"/>
+      </w:pPr>
+    </w:lvl>
+    <w:lvl w:ilvl="4" w:tplc="04090019" w:tentative="1">
+      <w:start w:val="1"/>
+      <w:numFmt w:val="lowerLetter"/>
+      <w:lvlText w:val="%5."/>
+      <w:lvlJc w:val="left"/>
+      <w:pPr>
+        <w:ind w:left="3600" w:hanging="360"/>
+      </w:pPr>
+    </w:lvl>
+    <w:lvl w:ilvl="5" w:tplc="0409001B" w:tentative="1">
+      <w:start w:val="1"/>
+      <w:numFmt w:val="lowerRoman"/>
+      <w:lvlText w:val="%6."/>
+      <w:lvlJc w:val="right"/>
+      <w:pPr>
+        <w:ind w:left="4320" w:hanging="180"/>
+      </w:pPr>
+    </w:lvl>
+    <w:lvl w:ilvl="6" w:tplc="0409000F" w:tentative="1">
+      <w:start w:val="1"/>
+      <w:numFmt w:val="decimal"/>
+      <w:lvlText w:val="%7."/>
+      <w:lvlJc w:val="left"/>
+      <w:pPr>
+        <w:ind w:left="5040" w:hanging="360"/>
+      </w:pPr>
+    </w:lvl>
+    <w:lvl w:ilvl="7" w:tplc="04090019" w:tentative="1">
+      <w:start w:val="1"/>
+      <w:numFmt w:val="lowerLetter"/>
+      <w:lvlText w:val="%8."/>
+      <w:lvlJc w:val="left"/>
+      <w:pPr>
+        <w:ind w:left="5760" w:hanging="360"/>
+      </w:pPr>
+    </w:lvl>
+    <w:lvl w:ilvl="8" w:tplc="0409001B" w:tentative="1">
+      <w:start w:val="1"/>
+      <w:numFmt w:val="lowerRoman"/>
+      <w:lvlText w:val="%9."/>
+      <w:lvlJc w:val="right"/>
+      <w:pPr>
+        <w:ind w:left="6480" w:hanging="180"/>
+      </w:pPr>
+    </w:lvl>
+  </w:abstractNum>
+  <w:abstractNum w:abstractNumId="29" w15:restartNumberingAfterBreak="0">
     <w:nsid w:val="1F9D77F0"/>
     <w:multiLevelType w:val="hybridMultilevel"/>
     <w:tmpl w:val="E490EE68"/>
@@ -17126,7 +19576,93 @@
       </w:pPr>
     </w:lvl>
   </w:abstractNum>
-  <w:abstractNum w:abstractNumId="28" w15:restartNumberingAfterBreak="0">
+  <w:abstractNum w:abstractNumId="30" w15:restartNumberingAfterBreak="0">
+    <w:nsid w:val="20D41E71"/>
+    <w:multiLevelType w:val="hybridMultilevel"/>
+    <w:tmpl w:val="0A687D22"/>
+    <w:lvl w:ilvl="0" w:tplc="04090015">
+      <w:start w:val="1"/>
+      <w:numFmt w:val="upperLetter"/>
+      <w:lvlText w:val="%1."/>
+      <w:lvlJc w:val="left"/>
+      <w:pPr>
+        <w:ind w:left="720" w:hanging="360"/>
+      </w:pPr>
+    </w:lvl>
+    <w:lvl w:ilvl="1" w:tplc="04090019" w:tentative="1">
+      <w:start w:val="1"/>
+      <w:numFmt w:val="lowerLetter"/>
+      <w:lvlText w:val="%2."/>
+      <w:lvlJc w:val="left"/>
+      <w:pPr>
+        <w:ind w:left="1440" w:hanging="360"/>
+      </w:pPr>
+    </w:lvl>
+    <w:lvl w:ilvl="2" w:tplc="0409001B" w:tentative="1">
+      <w:start w:val="1"/>
+      <w:numFmt w:val="lowerRoman"/>
+      <w:lvlText w:val="%3."/>
+      <w:lvlJc w:val="right"/>
+      <w:pPr>
+        <w:ind w:left="2160" w:hanging="180"/>
+      </w:pPr>
+    </w:lvl>
+    <w:lvl w:ilvl="3" w:tplc="0409000F" w:tentative="1">
+      <w:start w:val="1"/>
+      <w:numFmt w:val="decimal"/>
+      <w:lvlText w:val="%4."/>
+      <w:lvlJc w:val="left"/>
+      <w:pPr>
+        <w:ind w:left="2880" w:hanging="360"/>
+      </w:pPr>
+    </w:lvl>
+    <w:lvl w:ilvl="4" w:tplc="04090019" w:tentative="1">
+      <w:start w:val="1"/>
+      <w:numFmt w:val="lowerLetter"/>
+      <w:lvlText w:val="%5."/>
+      <w:lvlJc w:val="left"/>
+      <w:pPr>
+        <w:ind w:left="3600" w:hanging="360"/>
+      </w:pPr>
+    </w:lvl>
+    <w:lvl w:ilvl="5" w:tplc="0409001B" w:tentative="1">
+      <w:start w:val="1"/>
+      <w:numFmt w:val="lowerRoman"/>
+      <w:lvlText w:val="%6."/>
+      <w:lvlJc w:val="right"/>
+      <w:pPr>
+        <w:ind w:left="4320" w:hanging="180"/>
+      </w:pPr>
+    </w:lvl>
+    <w:lvl w:ilvl="6" w:tplc="0409000F" w:tentative="1">
+      <w:start w:val="1"/>
+      <w:numFmt w:val="decimal"/>
+      <w:lvlText w:val="%7."/>
+      <w:lvlJc w:val="left"/>
+      <w:pPr>
+        <w:ind w:left="5040" w:hanging="360"/>
+      </w:pPr>
+    </w:lvl>
+    <w:lvl w:ilvl="7" w:tplc="04090019" w:tentative="1">
+      <w:start w:val="1"/>
+      <w:numFmt w:val="lowerLetter"/>
+      <w:lvlText w:val="%8."/>
+      <w:lvlJc w:val="left"/>
+      <w:pPr>
+        <w:ind w:left="5760" w:hanging="360"/>
+      </w:pPr>
+    </w:lvl>
+    <w:lvl w:ilvl="8" w:tplc="0409001B" w:tentative="1">
+      <w:start w:val="1"/>
+      <w:numFmt w:val="lowerRoman"/>
+      <w:lvlText w:val="%9."/>
+      <w:lvlJc w:val="right"/>
+      <w:pPr>
+        <w:ind w:left="6480" w:hanging="180"/>
+      </w:pPr>
+    </w:lvl>
+  </w:abstractNum>
+  <w:abstractNum w:abstractNumId="31" w15:restartNumberingAfterBreak="0">
     <w:nsid w:val="22FC4DFB"/>
     <w:multiLevelType w:val="hybridMultilevel"/>
     <w:tmpl w:val="A386EF2C"/>
@@ -17212,7 +19748,7 @@
       </w:pPr>
     </w:lvl>
   </w:abstractNum>
-  <w:abstractNum w:abstractNumId="29" w15:restartNumberingAfterBreak="0">
+  <w:abstractNum w:abstractNumId="32" w15:restartNumberingAfterBreak="0">
     <w:nsid w:val="23A95426"/>
     <w:multiLevelType w:val="hybridMultilevel"/>
     <w:tmpl w:val="FCBC833C"/>
@@ -17298,7 +19834,7 @@
       </w:pPr>
     </w:lvl>
   </w:abstractNum>
-  <w:abstractNum w:abstractNumId="30" w15:restartNumberingAfterBreak="0">
+  <w:abstractNum w:abstractNumId="33" w15:restartNumberingAfterBreak="0">
     <w:nsid w:val="24643FF3"/>
     <w:multiLevelType w:val="hybridMultilevel"/>
     <w:tmpl w:val="FB687C20"/>
@@ -17384,7 +19920,93 @@
       </w:pPr>
     </w:lvl>
   </w:abstractNum>
-  <w:abstractNum w:abstractNumId="31" w15:restartNumberingAfterBreak="0">
+  <w:abstractNum w:abstractNumId="34" w15:restartNumberingAfterBreak="0">
+    <w:nsid w:val="25864B7C"/>
+    <w:multiLevelType w:val="hybridMultilevel"/>
+    <w:tmpl w:val="57FE22E8"/>
+    <w:lvl w:ilvl="0" w:tplc="04090015">
+      <w:start w:val="1"/>
+      <w:numFmt w:val="upperLetter"/>
+      <w:lvlText w:val="%1."/>
+      <w:lvlJc w:val="left"/>
+      <w:pPr>
+        <w:ind w:left="720" w:hanging="360"/>
+      </w:pPr>
+    </w:lvl>
+    <w:lvl w:ilvl="1" w:tplc="04090019" w:tentative="1">
+      <w:start w:val="1"/>
+      <w:numFmt w:val="lowerLetter"/>
+      <w:lvlText w:val="%2."/>
+      <w:lvlJc w:val="left"/>
+      <w:pPr>
+        <w:ind w:left="1440" w:hanging="360"/>
+      </w:pPr>
+    </w:lvl>
+    <w:lvl w:ilvl="2" w:tplc="0409001B" w:tentative="1">
+      <w:start w:val="1"/>
+      <w:numFmt w:val="lowerRoman"/>
+      <w:lvlText w:val="%3."/>
+      <w:lvlJc w:val="right"/>
+      <w:pPr>
+        <w:ind w:left="2160" w:hanging="180"/>
+      </w:pPr>
+    </w:lvl>
+    <w:lvl w:ilvl="3" w:tplc="0409000F" w:tentative="1">
+      <w:start w:val="1"/>
+      <w:numFmt w:val="decimal"/>
+      <w:lvlText w:val="%4."/>
+      <w:lvlJc w:val="left"/>
+      <w:pPr>
+        <w:ind w:left="2880" w:hanging="360"/>
+      </w:pPr>
+    </w:lvl>
+    <w:lvl w:ilvl="4" w:tplc="04090019" w:tentative="1">
+      <w:start w:val="1"/>
+      <w:numFmt w:val="lowerLetter"/>
+      <w:lvlText w:val="%5."/>
+      <w:lvlJc w:val="left"/>
+      <w:pPr>
+        <w:ind w:left="3600" w:hanging="360"/>
+      </w:pPr>
+    </w:lvl>
+    <w:lvl w:ilvl="5" w:tplc="0409001B" w:tentative="1">
+      <w:start w:val="1"/>
+      <w:numFmt w:val="lowerRoman"/>
+      <w:lvlText w:val="%6."/>
+      <w:lvlJc w:val="right"/>
+      <w:pPr>
+        <w:ind w:left="4320" w:hanging="180"/>
+      </w:pPr>
+    </w:lvl>
+    <w:lvl w:ilvl="6" w:tplc="0409000F" w:tentative="1">
+      <w:start w:val="1"/>
+      <w:numFmt w:val="decimal"/>
+      <w:lvlText w:val="%7."/>
+      <w:lvlJc w:val="left"/>
+      <w:pPr>
+        <w:ind w:left="5040" w:hanging="360"/>
+      </w:pPr>
+    </w:lvl>
+    <w:lvl w:ilvl="7" w:tplc="04090019" w:tentative="1">
+      <w:start w:val="1"/>
+      <w:numFmt w:val="lowerLetter"/>
+      <w:lvlText w:val="%8."/>
+      <w:lvlJc w:val="left"/>
+      <w:pPr>
+        <w:ind w:left="5760" w:hanging="360"/>
+      </w:pPr>
+    </w:lvl>
+    <w:lvl w:ilvl="8" w:tplc="0409001B" w:tentative="1">
+      <w:start w:val="1"/>
+      <w:numFmt w:val="lowerRoman"/>
+      <w:lvlText w:val="%9."/>
+      <w:lvlJc w:val="right"/>
+      <w:pPr>
+        <w:ind w:left="6480" w:hanging="180"/>
+      </w:pPr>
+    </w:lvl>
+  </w:abstractNum>
+  <w:abstractNum w:abstractNumId="35" w15:restartNumberingAfterBreak="0">
     <w:nsid w:val="2861402D"/>
     <w:multiLevelType w:val="hybridMultilevel"/>
     <w:tmpl w:val="A09C0B30"/>
@@ -17470,7 +20092,7 @@
       </w:pPr>
     </w:lvl>
   </w:abstractNum>
-  <w:abstractNum w:abstractNumId="32" w15:restartNumberingAfterBreak="0">
+  <w:abstractNum w:abstractNumId="36" w15:restartNumberingAfterBreak="0">
     <w:nsid w:val="28A04A34"/>
     <w:multiLevelType w:val="hybridMultilevel"/>
     <w:tmpl w:val="D444C322"/>
@@ -17556,7 +20178,7 @@
       </w:pPr>
     </w:lvl>
   </w:abstractNum>
-  <w:abstractNum w:abstractNumId="33" w15:restartNumberingAfterBreak="0">
+  <w:abstractNum w:abstractNumId="37" w15:restartNumberingAfterBreak="0">
     <w:nsid w:val="28EA589F"/>
     <w:multiLevelType w:val="hybridMultilevel"/>
     <w:tmpl w:val="41141B34"/>
@@ -17642,7 +20264,7 @@
       </w:pPr>
     </w:lvl>
   </w:abstractNum>
-  <w:abstractNum w:abstractNumId="34" w15:restartNumberingAfterBreak="0">
+  <w:abstractNum w:abstractNumId="38" w15:restartNumberingAfterBreak="0">
     <w:nsid w:val="29D51093"/>
     <w:multiLevelType w:val="hybridMultilevel"/>
     <w:tmpl w:val="1DC2258A"/>
@@ -17728,7 +20350,7 @@
       </w:pPr>
     </w:lvl>
   </w:abstractNum>
-  <w:abstractNum w:abstractNumId="35" w15:restartNumberingAfterBreak="0">
+  <w:abstractNum w:abstractNumId="39" w15:restartNumberingAfterBreak="0">
     <w:nsid w:val="2AB76277"/>
     <w:multiLevelType w:val="hybridMultilevel"/>
     <w:tmpl w:val="54C0D75C"/>
@@ -17814,7 +20436,7 @@
       </w:pPr>
     </w:lvl>
   </w:abstractNum>
-  <w:abstractNum w:abstractNumId="36" w15:restartNumberingAfterBreak="0">
+  <w:abstractNum w:abstractNumId="40" w15:restartNumberingAfterBreak="0">
     <w:nsid w:val="2B163434"/>
     <w:multiLevelType w:val="hybridMultilevel"/>
     <w:tmpl w:val="B758228A"/>
@@ -17900,7 +20522,7 @@
       </w:pPr>
     </w:lvl>
   </w:abstractNum>
-  <w:abstractNum w:abstractNumId="37" w15:restartNumberingAfterBreak="0">
+  <w:abstractNum w:abstractNumId="41" w15:restartNumberingAfterBreak="0">
     <w:nsid w:val="2C1A1842"/>
     <w:multiLevelType w:val="hybridMultilevel"/>
     <w:tmpl w:val="B5AE8546"/>
@@ -17986,7 +20608,7 @@
       </w:pPr>
     </w:lvl>
   </w:abstractNum>
-  <w:abstractNum w:abstractNumId="38" w15:restartNumberingAfterBreak="0">
+  <w:abstractNum w:abstractNumId="42" w15:restartNumberingAfterBreak="0">
     <w:nsid w:val="2C851AA6"/>
     <w:multiLevelType w:val="hybridMultilevel"/>
     <w:tmpl w:val="113C6D76"/>
@@ -18072,7 +20694,93 @@
       </w:pPr>
     </w:lvl>
   </w:abstractNum>
-  <w:abstractNum w:abstractNumId="39" w15:restartNumberingAfterBreak="0">
+  <w:abstractNum w:abstractNumId="43" w15:restartNumberingAfterBreak="0">
+    <w:nsid w:val="2CD77352"/>
+    <w:multiLevelType w:val="hybridMultilevel"/>
+    <w:tmpl w:val="AD564C32"/>
+    <w:lvl w:ilvl="0" w:tplc="04090015">
+      <w:start w:val="1"/>
+      <w:numFmt w:val="upperLetter"/>
+      <w:lvlText w:val="%1."/>
+      <w:lvlJc w:val="left"/>
+      <w:pPr>
+        <w:ind w:left="720" w:hanging="360"/>
+      </w:pPr>
+    </w:lvl>
+    <w:lvl w:ilvl="1" w:tplc="04090019" w:tentative="1">
+      <w:start w:val="1"/>
+      <w:numFmt w:val="lowerLetter"/>
+      <w:lvlText w:val="%2."/>
+      <w:lvlJc w:val="left"/>
+      <w:pPr>
+        <w:ind w:left="1440" w:hanging="360"/>
+      </w:pPr>
+    </w:lvl>
+    <w:lvl w:ilvl="2" w:tplc="0409001B" w:tentative="1">
+      <w:start w:val="1"/>
+      <w:numFmt w:val="lowerRoman"/>
+      <w:lvlText w:val="%3."/>
+      <w:lvlJc w:val="right"/>
+      <w:pPr>
+        <w:ind w:left="2160" w:hanging="180"/>
+      </w:pPr>
+    </w:lvl>
+    <w:lvl w:ilvl="3" w:tplc="0409000F" w:tentative="1">
+      <w:start w:val="1"/>
+      <w:numFmt w:val="decimal"/>
+      <w:lvlText w:val="%4."/>
+      <w:lvlJc w:val="left"/>
+      <w:pPr>
+        <w:ind w:left="2880" w:hanging="360"/>
+      </w:pPr>
+    </w:lvl>
+    <w:lvl w:ilvl="4" w:tplc="04090019" w:tentative="1">
+      <w:start w:val="1"/>
+      <w:numFmt w:val="lowerLetter"/>
+      <w:lvlText w:val="%5."/>
+      <w:lvlJc w:val="left"/>
+      <w:pPr>
+        <w:ind w:left="3600" w:hanging="360"/>
+      </w:pPr>
+    </w:lvl>
+    <w:lvl w:ilvl="5" w:tplc="0409001B" w:tentative="1">
+      <w:start w:val="1"/>
+      <w:numFmt w:val="lowerRoman"/>
+      <w:lvlText w:val="%6."/>
+      <w:lvlJc w:val="right"/>
+      <w:pPr>
+        <w:ind w:left="4320" w:hanging="180"/>
+      </w:pPr>
+    </w:lvl>
+    <w:lvl w:ilvl="6" w:tplc="0409000F" w:tentative="1">
+      <w:start w:val="1"/>
+      <w:numFmt w:val="decimal"/>
+      <w:lvlText w:val="%7."/>
+      <w:lvlJc w:val="left"/>
+      <w:pPr>
+        <w:ind w:left="5040" w:hanging="360"/>
+      </w:pPr>
+    </w:lvl>
+    <w:lvl w:ilvl="7" w:tplc="04090019" w:tentative="1">
+      <w:start w:val="1"/>
+      <w:numFmt w:val="lowerLetter"/>
+      <w:lvlText w:val="%8."/>
+      <w:lvlJc w:val="left"/>
+      <w:pPr>
+        <w:ind w:left="5760" w:hanging="360"/>
+      </w:pPr>
+    </w:lvl>
+    <w:lvl w:ilvl="8" w:tplc="0409001B" w:tentative="1">
+      <w:start w:val="1"/>
+      <w:numFmt w:val="lowerRoman"/>
+      <w:lvlText w:val="%9."/>
+      <w:lvlJc w:val="right"/>
+      <w:pPr>
+        <w:ind w:left="6480" w:hanging="180"/>
+      </w:pPr>
+    </w:lvl>
+  </w:abstractNum>
+  <w:abstractNum w:abstractNumId="44" w15:restartNumberingAfterBreak="0">
     <w:nsid w:val="2D4E4F58"/>
     <w:multiLevelType w:val="hybridMultilevel"/>
     <w:tmpl w:val="4CCEDCB0"/>
@@ -18158,7 +20866,7 @@
       </w:pPr>
     </w:lvl>
   </w:abstractNum>
-  <w:abstractNum w:abstractNumId="40" w15:restartNumberingAfterBreak="0">
+  <w:abstractNum w:abstractNumId="45" w15:restartNumberingAfterBreak="0">
     <w:nsid w:val="2DB95437"/>
     <w:multiLevelType w:val="hybridMultilevel"/>
     <w:tmpl w:val="24BCC21A"/>
@@ -18244,7 +20952,7 @@
       </w:pPr>
     </w:lvl>
   </w:abstractNum>
-  <w:abstractNum w:abstractNumId="41" w15:restartNumberingAfterBreak="0">
+  <w:abstractNum w:abstractNumId="46" w15:restartNumberingAfterBreak="0">
     <w:nsid w:val="300608B6"/>
     <w:multiLevelType w:val="hybridMultilevel"/>
     <w:tmpl w:val="C7582ADC"/>
@@ -18330,7 +21038,7 @@
       </w:pPr>
     </w:lvl>
   </w:abstractNum>
-  <w:abstractNum w:abstractNumId="42" w15:restartNumberingAfterBreak="0">
+  <w:abstractNum w:abstractNumId="47" w15:restartNumberingAfterBreak="0">
     <w:nsid w:val="300E3945"/>
     <w:multiLevelType w:val="hybridMultilevel"/>
     <w:tmpl w:val="87765E80"/>
@@ -18416,7 +21124,7 @@
       </w:pPr>
     </w:lvl>
   </w:abstractNum>
-  <w:abstractNum w:abstractNumId="43" w15:restartNumberingAfterBreak="0">
+  <w:abstractNum w:abstractNumId="48" w15:restartNumberingAfterBreak="0">
     <w:nsid w:val="30740F80"/>
     <w:multiLevelType w:val="hybridMultilevel"/>
     <w:tmpl w:val="933AB65E"/>
@@ -18502,7 +21210,7 @@
       </w:pPr>
     </w:lvl>
   </w:abstractNum>
-  <w:abstractNum w:abstractNumId="44" w15:restartNumberingAfterBreak="0">
+  <w:abstractNum w:abstractNumId="49" w15:restartNumberingAfterBreak="0">
     <w:nsid w:val="309341F6"/>
     <w:multiLevelType w:val="hybridMultilevel"/>
     <w:tmpl w:val="7764AD88"/>
@@ -18588,7 +21296,7 @@
       </w:pPr>
     </w:lvl>
   </w:abstractNum>
-  <w:abstractNum w:abstractNumId="45" w15:restartNumberingAfterBreak="0">
+  <w:abstractNum w:abstractNumId="50" w15:restartNumberingAfterBreak="0">
     <w:nsid w:val="31012F16"/>
     <w:multiLevelType w:val="hybridMultilevel"/>
     <w:tmpl w:val="4D4A6CD4"/>
@@ -18674,7 +21382,7 @@
       </w:pPr>
     </w:lvl>
   </w:abstractNum>
-  <w:abstractNum w:abstractNumId="46" w15:restartNumberingAfterBreak="0">
+  <w:abstractNum w:abstractNumId="51" w15:restartNumberingAfterBreak="0">
     <w:nsid w:val="31E13EFB"/>
     <w:multiLevelType w:val="hybridMultilevel"/>
     <w:tmpl w:val="CA280362"/>
@@ -18760,7 +21468,7 @@
       </w:pPr>
     </w:lvl>
   </w:abstractNum>
-  <w:abstractNum w:abstractNumId="47" w15:restartNumberingAfterBreak="0">
+  <w:abstractNum w:abstractNumId="52" w15:restartNumberingAfterBreak="0">
     <w:nsid w:val="324C3A6A"/>
     <w:multiLevelType w:val="hybridMultilevel"/>
     <w:tmpl w:val="6FD8360E"/>
@@ -18846,7 +21554,7 @@
       </w:pPr>
     </w:lvl>
   </w:abstractNum>
-  <w:abstractNum w:abstractNumId="48" w15:restartNumberingAfterBreak="0">
+  <w:abstractNum w:abstractNumId="53" w15:restartNumberingAfterBreak="0">
     <w:nsid w:val="338522C4"/>
     <w:multiLevelType w:val="hybridMultilevel"/>
     <w:tmpl w:val="F62CBFF8"/>
@@ -18932,7 +21640,7 @@
       </w:pPr>
     </w:lvl>
   </w:abstractNum>
-  <w:abstractNum w:abstractNumId="49" w15:restartNumberingAfterBreak="0">
+  <w:abstractNum w:abstractNumId="54" w15:restartNumberingAfterBreak="0">
     <w:nsid w:val="343E623A"/>
     <w:multiLevelType w:val="hybridMultilevel"/>
     <w:tmpl w:val="4BE641C8"/>
@@ -19018,7 +21726,7 @@
       </w:pPr>
     </w:lvl>
   </w:abstractNum>
-  <w:abstractNum w:abstractNumId="50" w15:restartNumberingAfterBreak="0">
+  <w:abstractNum w:abstractNumId="55" w15:restartNumberingAfterBreak="0">
     <w:nsid w:val="35C87F40"/>
     <w:multiLevelType w:val="hybridMultilevel"/>
     <w:tmpl w:val="40EE53AA"/>
@@ -19104,7 +21812,7 @@
       </w:pPr>
     </w:lvl>
   </w:abstractNum>
-  <w:abstractNum w:abstractNumId="51" w15:restartNumberingAfterBreak="0">
+  <w:abstractNum w:abstractNumId="56" w15:restartNumberingAfterBreak="0">
     <w:nsid w:val="37FE48A3"/>
     <w:multiLevelType w:val="hybridMultilevel"/>
     <w:tmpl w:val="AD7C165E"/>
@@ -19190,7 +21898,93 @@
       </w:pPr>
     </w:lvl>
   </w:abstractNum>
-  <w:abstractNum w:abstractNumId="52" w15:restartNumberingAfterBreak="0">
+  <w:abstractNum w:abstractNumId="57" w15:restartNumberingAfterBreak="0">
+    <w:nsid w:val="38ED0A7E"/>
+    <w:multiLevelType w:val="hybridMultilevel"/>
+    <w:tmpl w:val="645A4FEC"/>
+    <w:lvl w:ilvl="0" w:tplc="04090015">
+      <w:start w:val="1"/>
+      <w:numFmt w:val="upperLetter"/>
+      <w:lvlText w:val="%1."/>
+      <w:lvlJc w:val="left"/>
+      <w:pPr>
+        <w:ind w:left="720" w:hanging="360"/>
+      </w:pPr>
+    </w:lvl>
+    <w:lvl w:ilvl="1" w:tplc="04090019" w:tentative="1">
+      <w:start w:val="1"/>
+      <w:numFmt w:val="lowerLetter"/>
+      <w:lvlText w:val="%2."/>
+      <w:lvlJc w:val="left"/>
+      <w:pPr>
+        <w:ind w:left="1440" w:hanging="360"/>
+      </w:pPr>
+    </w:lvl>
+    <w:lvl w:ilvl="2" w:tplc="0409001B" w:tentative="1">
+      <w:start w:val="1"/>
+      <w:numFmt w:val="lowerRoman"/>
+      <w:lvlText w:val="%3."/>
+      <w:lvlJc w:val="right"/>
+      <w:pPr>
+        <w:ind w:left="2160" w:hanging="180"/>
+      </w:pPr>
+    </w:lvl>
+    <w:lvl w:ilvl="3" w:tplc="0409000F" w:tentative="1">
+      <w:start w:val="1"/>
+      <w:numFmt w:val="decimal"/>
+      <w:lvlText w:val="%4."/>
+      <w:lvlJc w:val="left"/>
+      <w:pPr>
+        <w:ind w:left="2880" w:hanging="360"/>
+      </w:pPr>
+    </w:lvl>
+    <w:lvl w:ilvl="4" w:tplc="04090019" w:tentative="1">
+      <w:start w:val="1"/>
+      <w:numFmt w:val="lowerLetter"/>
+      <w:lvlText w:val="%5."/>
+      <w:lvlJc w:val="left"/>
+      <w:pPr>
+        <w:ind w:left="3600" w:hanging="360"/>
+      </w:pPr>
+    </w:lvl>
+    <w:lvl w:ilvl="5" w:tplc="0409001B" w:tentative="1">
+      <w:start w:val="1"/>
+      <w:numFmt w:val="lowerRoman"/>
+      <w:lvlText w:val="%6."/>
+      <w:lvlJc w:val="right"/>
+      <w:pPr>
+        <w:ind w:left="4320" w:hanging="180"/>
+      </w:pPr>
+    </w:lvl>
+    <w:lvl w:ilvl="6" w:tplc="0409000F" w:tentative="1">
+      <w:start w:val="1"/>
+      <w:numFmt w:val="decimal"/>
+      <w:lvlText w:val="%7."/>
+      <w:lvlJc w:val="left"/>
+      <w:pPr>
+        <w:ind w:left="5040" w:hanging="360"/>
+      </w:pPr>
+    </w:lvl>
+    <w:lvl w:ilvl="7" w:tplc="04090019" w:tentative="1">
+      <w:start w:val="1"/>
+      <w:numFmt w:val="lowerLetter"/>
+      <w:lvlText w:val="%8."/>
+      <w:lvlJc w:val="left"/>
+      <w:pPr>
+        <w:ind w:left="5760" w:hanging="360"/>
+      </w:pPr>
+    </w:lvl>
+    <w:lvl w:ilvl="8" w:tplc="0409001B" w:tentative="1">
+      <w:start w:val="1"/>
+      <w:numFmt w:val="lowerRoman"/>
+      <w:lvlText w:val="%9."/>
+      <w:lvlJc w:val="right"/>
+      <w:pPr>
+        <w:ind w:left="6480" w:hanging="180"/>
+      </w:pPr>
+    </w:lvl>
+  </w:abstractNum>
+  <w:abstractNum w:abstractNumId="58" w15:restartNumberingAfterBreak="0">
     <w:nsid w:val="3A562EE4"/>
     <w:multiLevelType w:val="hybridMultilevel"/>
     <w:tmpl w:val="2EBA2446"/>
@@ -19276,7 +22070,7 @@
       </w:pPr>
     </w:lvl>
   </w:abstractNum>
-  <w:abstractNum w:abstractNumId="53" w15:restartNumberingAfterBreak="0">
+  <w:abstractNum w:abstractNumId="59" w15:restartNumberingAfterBreak="0">
     <w:nsid w:val="3AB20512"/>
     <w:multiLevelType w:val="hybridMultilevel"/>
     <w:tmpl w:val="6C06C0C4"/>
@@ -19362,7 +22156,7 @@
       </w:pPr>
     </w:lvl>
   </w:abstractNum>
-  <w:abstractNum w:abstractNumId="54" w15:restartNumberingAfterBreak="0">
+  <w:abstractNum w:abstractNumId="60" w15:restartNumberingAfterBreak="0">
     <w:nsid w:val="3B463B27"/>
     <w:multiLevelType w:val="hybridMultilevel"/>
     <w:tmpl w:val="F7643A30"/>
@@ -19448,7 +22242,7 @@
       </w:pPr>
     </w:lvl>
   </w:abstractNum>
-  <w:abstractNum w:abstractNumId="55" w15:restartNumberingAfterBreak="0">
+  <w:abstractNum w:abstractNumId="61" w15:restartNumberingAfterBreak="0">
     <w:nsid w:val="3C426310"/>
     <w:multiLevelType w:val="hybridMultilevel"/>
     <w:tmpl w:val="6016BB28"/>
@@ -19534,7 +22328,7 @@
       </w:pPr>
     </w:lvl>
   </w:abstractNum>
-  <w:abstractNum w:abstractNumId="56" w15:restartNumberingAfterBreak="0">
+  <w:abstractNum w:abstractNumId="62" w15:restartNumberingAfterBreak="0">
     <w:nsid w:val="3CFB1F70"/>
     <w:multiLevelType w:val="hybridMultilevel"/>
     <w:tmpl w:val="729C495A"/>
@@ -19620,7 +22414,7 @@
       </w:pPr>
     </w:lvl>
   </w:abstractNum>
-  <w:abstractNum w:abstractNumId="57" w15:restartNumberingAfterBreak="0">
+  <w:abstractNum w:abstractNumId="63" w15:restartNumberingAfterBreak="0">
     <w:nsid w:val="3EB01D20"/>
     <w:multiLevelType w:val="hybridMultilevel"/>
     <w:tmpl w:val="20C6A264"/>
@@ -19706,7 +22500,7 @@
       </w:pPr>
     </w:lvl>
   </w:abstractNum>
-  <w:abstractNum w:abstractNumId="58" w15:restartNumberingAfterBreak="0">
+  <w:abstractNum w:abstractNumId="64" w15:restartNumberingAfterBreak="0">
     <w:nsid w:val="407B73F8"/>
     <w:multiLevelType w:val="hybridMultilevel"/>
     <w:tmpl w:val="589000C0"/>
@@ -19792,7 +22586,7 @@
       </w:pPr>
     </w:lvl>
   </w:abstractNum>
-  <w:abstractNum w:abstractNumId="59" w15:restartNumberingAfterBreak="0">
+  <w:abstractNum w:abstractNumId="65" w15:restartNumberingAfterBreak="0">
     <w:nsid w:val="45936227"/>
     <w:multiLevelType w:val="hybridMultilevel"/>
     <w:tmpl w:val="9F0C2D76"/>
@@ -19878,7 +22672,7 @@
       </w:pPr>
     </w:lvl>
   </w:abstractNum>
-  <w:abstractNum w:abstractNumId="60" w15:restartNumberingAfterBreak="0">
+  <w:abstractNum w:abstractNumId="66" w15:restartNumberingAfterBreak="0">
     <w:nsid w:val="45AA40DD"/>
     <w:multiLevelType w:val="hybridMultilevel"/>
     <w:tmpl w:val="38E8722A"/>
@@ -19964,7 +22758,7 @@
       </w:pPr>
     </w:lvl>
   </w:abstractNum>
-  <w:abstractNum w:abstractNumId="61" w15:restartNumberingAfterBreak="0">
+  <w:abstractNum w:abstractNumId="67" w15:restartNumberingAfterBreak="0">
     <w:nsid w:val="48E70804"/>
     <w:multiLevelType w:val="hybridMultilevel"/>
     <w:tmpl w:val="7458DEBE"/>
@@ -20050,7 +22844,7 @@
       </w:pPr>
     </w:lvl>
   </w:abstractNum>
-  <w:abstractNum w:abstractNumId="62" w15:restartNumberingAfterBreak="0">
+  <w:abstractNum w:abstractNumId="68" w15:restartNumberingAfterBreak="0">
     <w:nsid w:val="4A5F5D90"/>
     <w:multiLevelType w:val="hybridMultilevel"/>
     <w:tmpl w:val="6EE230B8"/>
@@ -20136,7 +22930,7 @@
       </w:pPr>
     </w:lvl>
   </w:abstractNum>
-  <w:abstractNum w:abstractNumId="63" w15:restartNumberingAfterBreak="0">
+  <w:abstractNum w:abstractNumId="69" w15:restartNumberingAfterBreak="0">
     <w:nsid w:val="4B570187"/>
     <w:multiLevelType w:val="hybridMultilevel"/>
     <w:tmpl w:val="6EC04808"/>
@@ -20222,7 +23016,7 @@
       </w:pPr>
     </w:lvl>
   </w:abstractNum>
-  <w:abstractNum w:abstractNumId="64" w15:restartNumberingAfterBreak="0">
+  <w:abstractNum w:abstractNumId="70" w15:restartNumberingAfterBreak="0">
     <w:nsid w:val="4C4C33D5"/>
     <w:multiLevelType w:val="hybridMultilevel"/>
     <w:tmpl w:val="73B2D400"/>
@@ -20308,7 +23102,7 @@
       </w:pPr>
     </w:lvl>
   </w:abstractNum>
-  <w:abstractNum w:abstractNumId="65" w15:restartNumberingAfterBreak="0">
+  <w:abstractNum w:abstractNumId="71" w15:restartNumberingAfterBreak="0">
     <w:nsid w:val="4D032D9A"/>
     <w:multiLevelType w:val="hybridMultilevel"/>
     <w:tmpl w:val="6A5E0C00"/>
@@ -20394,7 +23188,7 @@
       </w:pPr>
     </w:lvl>
   </w:abstractNum>
-  <w:abstractNum w:abstractNumId="66" w15:restartNumberingAfterBreak="0">
+  <w:abstractNum w:abstractNumId="72" w15:restartNumberingAfterBreak="0">
     <w:nsid w:val="4D8361BB"/>
     <w:multiLevelType w:val="hybridMultilevel"/>
     <w:tmpl w:val="38F80448"/>
@@ -20480,7 +23274,7 @@
       </w:pPr>
     </w:lvl>
   </w:abstractNum>
-  <w:abstractNum w:abstractNumId="67" w15:restartNumberingAfterBreak="0">
+  <w:abstractNum w:abstractNumId="73" w15:restartNumberingAfterBreak="0">
     <w:nsid w:val="4E457108"/>
     <w:multiLevelType w:val="hybridMultilevel"/>
     <w:tmpl w:val="217867B8"/>
@@ -20566,7 +23360,7 @@
       </w:pPr>
     </w:lvl>
   </w:abstractNum>
-  <w:abstractNum w:abstractNumId="68" w15:restartNumberingAfterBreak="0">
+  <w:abstractNum w:abstractNumId="74" w15:restartNumberingAfterBreak="0">
     <w:nsid w:val="4E805A25"/>
     <w:multiLevelType w:val="hybridMultilevel"/>
     <w:tmpl w:val="2E805C8A"/>
@@ -20652,7 +23446,7 @@
       </w:pPr>
     </w:lvl>
   </w:abstractNum>
-  <w:abstractNum w:abstractNumId="69" w15:restartNumberingAfterBreak="0">
+  <w:abstractNum w:abstractNumId="75" w15:restartNumberingAfterBreak="0">
     <w:nsid w:val="4F0B2E41"/>
     <w:multiLevelType w:val="hybridMultilevel"/>
     <w:tmpl w:val="4648A896"/>
@@ -20738,7 +23532,7 @@
       </w:pPr>
     </w:lvl>
   </w:abstractNum>
-  <w:abstractNum w:abstractNumId="70" w15:restartNumberingAfterBreak="0">
+  <w:abstractNum w:abstractNumId="76" w15:restartNumberingAfterBreak="0">
     <w:nsid w:val="4F81483F"/>
     <w:multiLevelType w:val="hybridMultilevel"/>
     <w:tmpl w:val="9D76580C"/>
@@ -20824,7 +23618,7 @@
       </w:pPr>
     </w:lvl>
   </w:abstractNum>
-  <w:abstractNum w:abstractNumId="71" w15:restartNumberingAfterBreak="0">
+  <w:abstractNum w:abstractNumId="77" w15:restartNumberingAfterBreak="0">
     <w:nsid w:val="50367A46"/>
     <w:multiLevelType w:val="hybridMultilevel"/>
     <w:tmpl w:val="31AC1512"/>
@@ -20910,7 +23704,7 @@
       </w:pPr>
     </w:lvl>
   </w:abstractNum>
-  <w:abstractNum w:abstractNumId="72" w15:restartNumberingAfterBreak="0">
+  <w:abstractNum w:abstractNumId="78" w15:restartNumberingAfterBreak="0">
     <w:nsid w:val="50BE50F0"/>
     <w:multiLevelType w:val="hybridMultilevel"/>
     <w:tmpl w:val="BEEACDC8"/>
@@ -20996,7 +23790,7 @@
       </w:pPr>
     </w:lvl>
   </w:abstractNum>
-  <w:abstractNum w:abstractNumId="73" w15:restartNumberingAfterBreak="0">
+  <w:abstractNum w:abstractNumId="79" w15:restartNumberingAfterBreak="0">
     <w:nsid w:val="53E8355A"/>
     <w:multiLevelType w:val="hybridMultilevel"/>
     <w:tmpl w:val="D8EC78C8"/>
@@ -21082,7 +23876,7 @@
       </w:pPr>
     </w:lvl>
   </w:abstractNum>
-  <w:abstractNum w:abstractNumId="74" w15:restartNumberingAfterBreak="0">
+  <w:abstractNum w:abstractNumId="80" w15:restartNumberingAfterBreak="0">
     <w:nsid w:val="548F2863"/>
     <w:multiLevelType w:val="hybridMultilevel"/>
     <w:tmpl w:val="2020B4BA"/>
@@ -21168,7 +23962,7 @@
       </w:pPr>
     </w:lvl>
   </w:abstractNum>
-  <w:abstractNum w:abstractNumId="75" w15:restartNumberingAfterBreak="0">
+  <w:abstractNum w:abstractNumId="81" w15:restartNumberingAfterBreak="0">
     <w:nsid w:val="54DF2F3C"/>
     <w:multiLevelType w:val="hybridMultilevel"/>
     <w:tmpl w:val="B3B0F130"/>
@@ -21254,7 +24048,7 @@
       </w:pPr>
     </w:lvl>
   </w:abstractNum>
-  <w:abstractNum w:abstractNumId="76" w15:restartNumberingAfterBreak="0">
+  <w:abstractNum w:abstractNumId="82" w15:restartNumberingAfterBreak="0">
     <w:nsid w:val="56303F0E"/>
     <w:multiLevelType w:val="hybridMultilevel"/>
     <w:tmpl w:val="A09C1C2C"/>
@@ -21340,7 +24134,7 @@
       </w:pPr>
     </w:lvl>
   </w:abstractNum>
-  <w:abstractNum w:abstractNumId="77" w15:restartNumberingAfterBreak="0">
+  <w:abstractNum w:abstractNumId="83" w15:restartNumberingAfterBreak="0">
     <w:nsid w:val="57BB7998"/>
     <w:multiLevelType w:val="hybridMultilevel"/>
     <w:tmpl w:val="276CACBE"/>
@@ -21426,7 +24220,7 @@
       </w:pPr>
     </w:lvl>
   </w:abstractNum>
-  <w:abstractNum w:abstractNumId="78" w15:restartNumberingAfterBreak="0">
+  <w:abstractNum w:abstractNumId="84" w15:restartNumberingAfterBreak="0">
     <w:nsid w:val="58561EE9"/>
     <w:multiLevelType w:val="hybridMultilevel"/>
     <w:tmpl w:val="2082A350"/>
@@ -21512,7 +24306,7 @@
       </w:pPr>
     </w:lvl>
   </w:abstractNum>
-  <w:abstractNum w:abstractNumId="79" w15:restartNumberingAfterBreak="0">
+  <w:abstractNum w:abstractNumId="85" w15:restartNumberingAfterBreak="0">
     <w:nsid w:val="5AAF2893"/>
     <w:multiLevelType w:val="hybridMultilevel"/>
     <w:tmpl w:val="0DBA065A"/>
@@ -21598,7 +24392,7 @@
       </w:pPr>
     </w:lvl>
   </w:abstractNum>
-  <w:abstractNum w:abstractNumId="80" w15:restartNumberingAfterBreak="0">
+  <w:abstractNum w:abstractNumId="86" w15:restartNumberingAfterBreak="0">
     <w:nsid w:val="5B731230"/>
     <w:multiLevelType w:val="hybridMultilevel"/>
     <w:tmpl w:val="C3F875EE"/>
@@ -21684,7 +24478,7 @@
       </w:pPr>
     </w:lvl>
   </w:abstractNum>
-  <w:abstractNum w:abstractNumId="81" w15:restartNumberingAfterBreak="0">
+  <w:abstractNum w:abstractNumId="87" w15:restartNumberingAfterBreak="0">
     <w:nsid w:val="5DEA11CF"/>
     <w:multiLevelType w:val="hybridMultilevel"/>
     <w:tmpl w:val="A7AC238E"/>
@@ -21770,7 +24564,7 @@
       </w:pPr>
     </w:lvl>
   </w:abstractNum>
-  <w:abstractNum w:abstractNumId="82" w15:restartNumberingAfterBreak="0">
+  <w:abstractNum w:abstractNumId="88" w15:restartNumberingAfterBreak="0">
     <w:nsid w:val="5E1876E1"/>
     <w:multiLevelType w:val="hybridMultilevel"/>
     <w:tmpl w:val="C1C06BE0"/>
@@ -21856,7 +24650,7 @@
       </w:pPr>
     </w:lvl>
   </w:abstractNum>
-  <w:abstractNum w:abstractNumId="83" w15:restartNumberingAfterBreak="0">
+  <w:abstractNum w:abstractNumId="89" w15:restartNumberingAfterBreak="0">
     <w:nsid w:val="603F2B59"/>
     <w:multiLevelType w:val="hybridMultilevel"/>
     <w:tmpl w:val="3D5A0454"/>
@@ -21942,7 +24736,7 @@
       </w:pPr>
     </w:lvl>
   </w:abstractNum>
-  <w:abstractNum w:abstractNumId="84" w15:restartNumberingAfterBreak="0">
+  <w:abstractNum w:abstractNumId="90" w15:restartNumberingAfterBreak="0">
     <w:nsid w:val="60991CC7"/>
     <w:multiLevelType w:val="hybridMultilevel"/>
     <w:tmpl w:val="638A1AB6"/>
@@ -22028,7 +24822,7 @@
       </w:pPr>
     </w:lvl>
   </w:abstractNum>
-  <w:abstractNum w:abstractNumId="85" w15:restartNumberingAfterBreak="0">
+  <w:abstractNum w:abstractNumId="91" w15:restartNumberingAfterBreak="0">
     <w:nsid w:val="611C399A"/>
     <w:multiLevelType w:val="hybridMultilevel"/>
     <w:tmpl w:val="1F986A20"/>
@@ -22114,7 +24908,7 @@
       </w:pPr>
     </w:lvl>
   </w:abstractNum>
-  <w:abstractNum w:abstractNumId="86" w15:restartNumberingAfterBreak="0">
+  <w:abstractNum w:abstractNumId="92" w15:restartNumberingAfterBreak="0">
     <w:nsid w:val="62800CB7"/>
     <w:multiLevelType w:val="hybridMultilevel"/>
     <w:tmpl w:val="E64C7B0E"/>
@@ -22200,7 +24994,7 @@
       </w:pPr>
     </w:lvl>
   </w:abstractNum>
-  <w:abstractNum w:abstractNumId="87" w15:restartNumberingAfterBreak="0">
+  <w:abstractNum w:abstractNumId="93" w15:restartNumberingAfterBreak="0">
     <w:nsid w:val="63A75743"/>
     <w:multiLevelType w:val="hybridMultilevel"/>
     <w:tmpl w:val="F1D4075E"/>
@@ -22286,7 +25080,7 @@
       </w:pPr>
     </w:lvl>
   </w:abstractNum>
-  <w:abstractNum w:abstractNumId="88" w15:restartNumberingAfterBreak="0">
+  <w:abstractNum w:abstractNumId="94" w15:restartNumberingAfterBreak="0">
     <w:nsid w:val="63BC7F69"/>
     <w:multiLevelType w:val="hybridMultilevel"/>
     <w:tmpl w:val="629693EC"/>
@@ -22372,7 +25166,7 @@
       </w:pPr>
     </w:lvl>
   </w:abstractNum>
-  <w:abstractNum w:abstractNumId="89" w15:restartNumberingAfterBreak="0">
+  <w:abstractNum w:abstractNumId="95" w15:restartNumberingAfterBreak="0">
     <w:nsid w:val="66D12583"/>
     <w:multiLevelType w:val="hybridMultilevel"/>
     <w:tmpl w:val="8822EF48"/>
@@ -22458,7 +25252,7 @@
       </w:pPr>
     </w:lvl>
   </w:abstractNum>
-  <w:abstractNum w:abstractNumId="90" w15:restartNumberingAfterBreak="0">
+  <w:abstractNum w:abstractNumId="96" w15:restartNumberingAfterBreak="0">
     <w:nsid w:val="675751A8"/>
     <w:multiLevelType w:val="hybridMultilevel"/>
     <w:tmpl w:val="CD70FB2C"/>
@@ -22544,7 +25338,7 @@
       </w:pPr>
     </w:lvl>
   </w:abstractNum>
-  <w:abstractNum w:abstractNumId="91" w15:restartNumberingAfterBreak="0">
+  <w:abstractNum w:abstractNumId="97" w15:restartNumberingAfterBreak="0">
     <w:nsid w:val="68915A5D"/>
     <w:multiLevelType w:val="hybridMultilevel"/>
     <w:tmpl w:val="DD686122"/>
@@ -22630,7 +25424,7 @@
       </w:pPr>
     </w:lvl>
   </w:abstractNum>
-  <w:abstractNum w:abstractNumId="92" w15:restartNumberingAfterBreak="0">
+  <w:abstractNum w:abstractNumId="98" w15:restartNumberingAfterBreak="0">
     <w:nsid w:val="697B508D"/>
     <w:multiLevelType w:val="hybridMultilevel"/>
     <w:tmpl w:val="DDAC91A2"/>
@@ -22716,7 +25510,7 @@
       </w:pPr>
     </w:lvl>
   </w:abstractNum>
-  <w:abstractNum w:abstractNumId="93" w15:restartNumberingAfterBreak="0">
+  <w:abstractNum w:abstractNumId="99" w15:restartNumberingAfterBreak="0">
     <w:nsid w:val="6B9919D5"/>
     <w:multiLevelType w:val="hybridMultilevel"/>
     <w:tmpl w:val="8F3C68D0"/>
@@ -22802,7 +25596,265 @@
       </w:pPr>
     </w:lvl>
   </w:abstractNum>
-  <w:abstractNum w:abstractNumId="94" w15:restartNumberingAfterBreak="0">
+  <w:abstractNum w:abstractNumId="100" w15:restartNumberingAfterBreak="0">
+    <w:nsid w:val="6D1330B0"/>
+    <w:multiLevelType w:val="hybridMultilevel"/>
+    <w:tmpl w:val="2FE82EC0"/>
+    <w:lvl w:ilvl="0" w:tplc="04090015">
+      <w:start w:val="1"/>
+      <w:numFmt w:val="upperLetter"/>
+      <w:lvlText w:val="%1."/>
+      <w:lvlJc w:val="left"/>
+      <w:pPr>
+        <w:ind w:left="720" w:hanging="360"/>
+      </w:pPr>
+    </w:lvl>
+    <w:lvl w:ilvl="1" w:tplc="04090019" w:tentative="1">
+      <w:start w:val="1"/>
+      <w:numFmt w:val="lowerLetter"/>
+      <w:lvlText w:val="%2."/>
+      <w:lvlJc w:val="left"/>
+      <w:pPr>
+        <w:ind w:left="1440" w:hanging="360"/>
+      </w:pPr>
+    </w:lvl>
+    <w:lvl w:ilvl="2" w:tplc="0409001B" w:tentative="1">
+      <w:start w:val="1"/>
+      <w:numFmt w:val="lowerRoman"/>
+      <w:lvlText w:val="%3."/>
+      <w:lvlJc w:val="right"/>
+      <w:pPr>
+        <w:ind w:left="2160" w:hanging="180"/>
+      </w:pPr>
+    </w:lvl>
+    <w:lvl w:ilvl="3" w:tplc="0409000F" w:tentative="1">
+      <w:start w:val="1"/>
+      <w:numFmt w:val="decimal"/>
+      <w:lvlText w:val="%4."/>
+      <w:lvlJc w:val="left"/>
+      <w:pPr>
+        <w:ind w:left="2880" w:hanging="360"/>
+      </w:pPr>
+    </w:lvl>
+    <w:lvl w:ilvl="4" w:tplc="04090019" w:tentative="1">
+      <w:start w:val="1"/>
+      <w:numFmt w:val="lowerLetter"/>
+      <w:lvlText w:val="%5."/>
+      <w:lvlJc w:val="left"/>
+      <w:pPr>
+        <w:ind w:left="3600" w:hanging="360"/>
+      </w:pPr>
+    </w:lvl>
+    <w:lvl w:ilvl="5" w:tplc="0409001B" w:tentative="1">
+      <w:start w:val="1"/>
+      <w:numFmt w:val="lowerRoman"/>
+      <w:lvlText w:val="%6."/>
+      <w:lvlJc w:val="right"/>
+      <w:pPr>
+        <w:ind w:left="4320" w:hanging="180"/>
+      </w:pPr>
+    </w:lvl>
+    <w:lvl w:ilvl="6" w:tplc="0409000F" w:tentative="1">
+      <w:start w:val="1"/>
+      <w:numFmt w:val="decimal"/>
+      <w:lvlText w:val="%7."/>
+      <w:lvlJc w:val="left"/>
+      <w:pPr>
+        <w:ind w:left="5040" w:hanging="360"/>
+      </w:pPr>
+    </w:lvl>
+    <w:lvl w:ilvl="7" w:tplc="04090019" w:tentative="1">
+      <w:start w:val="1"/>
+      <w:numFmt w:val="lowerLetter"/>
+      <w:lvlText w:val="%8."/>
+      <w:lvlJc w:val="left"/>
+      <w:pPr>
+        <w:ind w:left="5760" w:hanging="360"/>
+      </w:pPr>
+    </w:lvl>
+    <w:lvl w:ilvl="8" w:tplc="0409001B" w:tentative="1">
+      <w:start w:val="1"/>
+      <w:numFmt w:val="lowerRoman"/>
+      <w:lvlText w:val="%9."/>
+      <w:lvlJc w:val="right"/>
+      <w:pPr>
+        <w:ind w:left="6480" w:hanging="180"/>
+      </w:pPr>
+    </w:lvl>
+  </w:abstractNum>
+  <w:abstractNum w:abstractNumId="101" w15:restartNumberingAfterBreak="0">
+    <w:nsid w:val="6E3F26F5"/>
+    <w:multiLevelType w:val="hybridMultilevel"/>
+    <w:tmpl w:val="5E1012F4"/>
+    <w:lvl w:ilvl="0" w:tplc="04090015">
+      <w:start w:val="1"/>
+      <w:numFmt w:val="upperLetter"/>
+      <w:lvlText w:val="%1."/>
+      <w:lvlJc w:val="left"/>
+      <w:pPr>
+        <w:ind w:left="720" w:hanging="360"/>
+      </w:pPr>
+    </w:lvl>
+    <w:lvl w:ilvl="1" w:tplc="04090019" w:tentative="1">
+      <w:start w:val="1"/>
+      <w:numFmt w:val="lowerLetter"/>
+      <w:lvlText w:val="%2."/>
+      <w:lvlJc w:val="left"/>
+      <w:pPr>
+        <w:ind w:left="1440" w:hanging="360"/>
+      </w:pPr>
+    </w:lvl>
+    <w:lvl w:ilvl="2" w:tplc="0409001B" w:tentative="1">
+      <w:start w:val="1"/>
+      <w:numFmt w:val="lowerRoman"/>
+      <w:lvlText w:val="%3."/>
+      <w:lvlJc w:val="right"/>
+      <w:pPr>
+        <w:ind w:left="2160" w:hanging="180"/>
+      </w:pPr>
+    </w:lvl>
+    <w:lvl w:ilvl="3" w:tplc="0409000F" w:tentative="1">
+      <w:start w:val="1"/>
+      <w:numFmt w:val="decimal"/>
+      <w:lvlText w:val="%4."/>
+      <w:lvlJc w:val="left"/>
+      <w:pPr>
+        <w:ind w:left="2880" w:hanging="360"/>
+      </w:pPr>
+    </w:lvl>
+    <w:lvl w:ilvl="4" w:tplc="04090019" w:tentative="1">
+      <w:start w:val="1"/>
+      <w:numFmt w:val="lowerLetter"/>
+      <w:lvlText w:val="%5."/>
+      <w:lvlJc w:val="left"/>
+      <w:pPr>
+        <w:ind w:left="3600" w:hanging="360"/>
+      </w:pPr>
+    </w:lvl>
+    <w:lvl w:ilvl="5" w:tplc="0409001B" w:tentative="1">
+      <w:start w:val="1"/>
+      <w:numFmt w:val="lowerRoman"/>
+      <w:lvlText w:val="%6."/>
+      <w:lvlJc w:val="right"/>
+      <w:pPr>
+        <w:ind w:left="4320" w:hanging="180"/>
+      </w:pPr>
+    </w:lvl>
+    <w:lvl w:ilvl="6" w:tplc="0409000F" w:tentative="1">
+      <w:start w:val="1"/>
+      <w:numFmt w:val="decimal"/>
+      <w:lvlText w:val="%7."/>
+      <w:lvlJc w:val="left"/>
+      <w:pPr>
+        <w:ind w:left="5040" w:hanging="360"/>
+      </w:pPr>
+    </w:lvl>
+    <w:lvl w:ilvl="7" w:tplc="04090019" w:tentative="1">
+      <w:start w:val="1"/>
+      <w:numFmt w:val="lowerLetter"/>
+      <w:lvlText w:val="%8."/>
+      <w:lvlJc w:val="left"/>
+      <w:pPr>
+        <w:ind w:left="5760" w:hanging="360"/>
+      </w:pPr>
+    </w:lvl>
+    <w:lvl w:ilvl="8" w:tplc="0409001B" w:tentative="1">
+      <w:start w:val="1"/>
+      <w:numFmt w:val="lowerRoman"/>
+      <w:lvlText w:val="%9."/>
+      <w:lvlJc w:val="right"/>
+      <w:pPr>
+        <w:ind w:left="6480" w:hanging="180"/>
+      </w:pPr>
+    </w:lvl>
+  </w:abstractNum>
+  <w:abstractNum w:abstractNumId="102" w15:restartNumberingAfterBreak="0">
+    <w:nsid w:val="6E5E620B"/>
+    <w:multiLevelType w:val="hybridMultilevel"/>
+    <w:tmpl w:val="0518CB60"/>
+    <w:lvl w:ilvl="0" w:tplc="04090015">
+      <w:start w:val="1"/>
+      <w:numFmt w:val="upperLetter"/>
+      <w:lvlText w:val="%1."/>
+      <w:lvlJc w:val="left"/>
+      <w:pPr>
+        <w:ind w:left="720" w:hanging="360"/>
+      </w:pPr>
+    </w:lvl>
+    <w:lvl w:ilvl="1" w:tplc="04090019" w:tentative="1">
+      <w:start w:val="1"/>
+      <w:numFmt w:val="lowerLetter"/>
+      <w:lvlText w:val="%2."/>
+      <w:lvlJc w:val="left"/>
+      <w:pPr>
+        <w:ind w:left="1440" w:hanging="360"/>
+      </w:pPr>
+    </w:lvl>
+    <w:lvl w:ilvl="2" w:tplc="0409001B" w:tentative="1">
+      <w:start w:val="1"/>
+      <w:numFmt w:val="lowerRoman"/>
+      <w:lvlText w:val="%3."/>
+      <w:lvlJc w:val="right"/>
+      <w:pPr>
+        <w:ind w:left="2160" w:hanging="180"/>
+      </w:pPr>
+    </w:lvl>
+    <w:lvl w:ilvl="3" w:tplc="0409000F" w:tentative="1">
+      <w:start w:val="1"/>
+      <w:numFmt w:val="decimal"/>
+      <w:lvlText w:val="%4."/>
+      <w:lvlJc w:val="left"/>
+      <w:pPr>
+        <w:ind w:left="2880" w:hanging="360"/>
+      </w:pPr>
+    </w:lvl>
+    <w:lvl w:ilvl="4" w:tplc="04090019" w:tentative="1">
+      <w:start w:val="1"/>
+      <w:numFmt w:val="lowerLetter"/>
+      <w:lvlText w:val="%5."/>
+      <w:lvlJc w:val="left"/>
+      <w:pPr>
+        <w:ind w:left="3600" w:hanging="360"/>
+      </w:pPr>
+    </w:lvl>
+    <w:lvl w:ilvl="5" w:tplc="0409001B" w:tentative="1">
+      <w:start w:val="1"/>
+      <w:numFmt w:val="lowerRoman"/>
+      <w:lvlText w:val="%6."/>
+      <w:lvlJc w:val="right"/>
+      <w:pPr>
+        <w:ind w:left="4320" w:hanging="180"/>
+      </w:pPr>
+    </w:lvl>
+    <w:lvl w:ilvl="6" w:tplc="0409000F" w:tentative="1">
+      <w:start w:val="1"/>
+      <w:numFmt w:val="decimal"/>
+      <w:lvlText w:val="%7."/>
+      <w:lvlJc w:val="left"/>
+      <w:pPr>
+        <w:ind w:left="5040" w:hanging="360"/>
+      </w:pPr>
+    </w:lvl>
+    <w:lvl w:ilvl="7" w:tplc="04090019" w:tentative="1">
+      <w:start w:val="1"/>
+      <w:numFmt w:val="lowerLetter"/>
+      <w:lvlText w:val="%8."/>
+      <w:lvlJc w:val="left"/>
+      <w:pPr>
+        <w:ind w:left="5760" w:hanging="360"/>
+      </w:pPr>
+    </w:lvl>
+    <w:lvl w:ilvl="8" w:tplc="0409001B" w:tentative="1">
+      <w:start w:val="1"/>
+      <w:numFmt w:val="lowerRoman"/>
+      <w:lvlText w:val="%9."/>
+      <w:lvlJc w:val="right"/>
+      <w:pPr>
+        <w:ind w:left="6480" w:hanging="180"/>
+      </w:pPr>
+    </w:lvl>
+  </w:abstractNum>
+  <w:abstractNum w:abstractNumId="103" w15:restartNumberingAfterBreak="0">
     <w:nsid w:val="6E8D60B8"/>
     <w:multiLevelType w:val="hybridMultilevel"/>
     <w:tmpl w:val="589CC172"/>
@@ -22888,7 +25940,7 @@
       </w:pPr>
     </w:lvl>
   </w:abstractNum>
-  <w:abstractNum w:abstractNumId="95" w15:restartNumberingAfterBreak="0">
+  <w:abstractNum w:abstractNumId="104" w15:restartNumberingAfterBreak="0">
     <w:nsid w:val="6EDA7602"/>
     <w:multiLevelType w:val="hybridMultilevel"/>
     <w:tmpl w:val="FB6E61D2"/>
@@ -22974,7 +26026,93 @@
       </w:pPr>
     </w:lvl>
   </w:abstractNum>
-  <w:abstractNum w:abstractNumId="96" w15:restartNumberingAfterBreak="0">
+  <w:abstractNum w:abstractNumId="105" w15:restartNumberingAfterBreak="0">
+    <w:nsid w:val="6F6F50FB"/>
+    <w:multiLevelType w:val="hybridMultilevel"/>
+    <w:tmpl w:val="03D69AC8"/>
+    <w:lvl w:ilvl="0" w:tplc="04090015">
+      <w:start w:val="1"/>
+      <w:numFmt w:val="upperLetter"/>
+      <w:lvlText w:val="%1."/>
+      <w:lvlJc w:val="left"/>
+      <w:pPr>
+        <w:ind w:left="720" w:hanging="360"/>
+      </w:pPr>
+    </w:lvl>
+    <w:lvl w:ilvl="1" w:tplc="04090019" w:tentative="1">
+      <w:start w:val="1"/>
+      <w:numFmt w:val="lowerLetter"/>
+      <w:lvlText w:val="%2."/>
+      <w:lvlJc w:val="left"/>
+      <w:pPr>
+        <w:ind w:left="1440" w:hanging="360"/>
+      </w:pPr>
+    </w:lvl>
+    <w:lvl w:ilvl="2" w:tplc="0409001B" w:tentative="1">
+      <w:start w:val="1"/>
+      <w:numFmt w:val="lowerRoman"/>
+      <w:lvlText w:val="%3."/>
+      <w:lvlJc w:val="right"/>
+      <w:pPr>
+        <w:ind w:left="2160" w:hanging="180"/>
+      </w:pPr>
+    </w:lvl>
+    <w:lvl w:ilvl="3" w:tplc="0409000F" w:tentative="1">
+      <w:start w:val="1"/>
+      <w:numFmt w:val="decimal"/>
+      <w:lvlText w:val="%4."/>
+      <w:lvlJc w:val="left"/>
+      <w:pPr>
+        <w:ind w:left="2880" w:hanging="360"/>
+      </w:pPr>
+    </w:lvl>
+    <w:lvl w:ilvl="4" w:tplc="04090019" w:tentative="1">
+      <w:start w:val="1"/>
+      <w:numFmt w:val="lowerLetter"/>
+      <w:lvlText w:val="%5."/>
+      <w:lvlJc w:val="left"/>
+      <w:pPr>
+        <w:ind w:left="3600" w:hanging="360"/>
+      </w:pPr>
+    </w:lvl>
+    <w:lvl w:ilvl="5" w:tplc="0409001B" w:tentative="1">
+      <w:start w:val="1"/>
+      <w:numFmt w:val="lowerRoman"/>
+      <w:lvlText w:val="%6."/>
+      <w:lvlJc w:val="right"/>
+      <w:pPr>
+        <w:ind w:left="4320" w:hanging="180"/>
+      </w:pPr>
+    </w:lvl>
+    <w:lvl w:ilvl="6" w:tplc="0409000F" w:tentative="1">
+      <w:start w:val="1"/>
+      <w:numFmt w:val="decimal"/>
+      <w:lvlText w:val="%7."/>
+      <w:lvlJc w:val="left"/>
+      <w:pPr>
+        <w:ind w:left="5040" w:hanging="360"/>
+      </w:pPr>
+    </w:lvl>
+    <w:lvl w:ilvl="7" w:tplc="04090019" w:tentative="1">
+      <w:start w:val="1"/>
+      <w:numFmt w:val="lowerLetter"/>
+      <w:lvlText w:val="%8."/>
+      <w:lvlJc w:val="left"/>
+      <w:pPr>
+        <w:ind w:left="5760" w:hanging="360"/>
+      </w:pPr>
+    </w:lvl>
+    <w:lvl w:ilvl="8" w:tplc="0409001B" w:tentative="1">
+      <w:start w:val="1"/>
+      <w:numFmt w:val="lowerRoman"/>
+      <w:lvlText w:val="%9."/>
+      <w:lvlJc w:val="right"/>
+      <w:pPr>
+        <w:ind w:left="6480" w:hanging="180"/>
+      </w:pPr>
+    </w:lvl>
+  </w:abstractNum>
+  <w:abstractNum w:abstractNumId="106" w15:restartNumberingAfterBreak="0">
     <w:nsid w:val="70287806"/>
     <w:multiLevelType w:val="hybridMultilevel"/>
     <w:tmpl w:val="872AD720"/>
@@ -23060,7 +26198,7 @@
       </w:pPr>
     </w:lvl>
   </w:abstractNum>
-  <w:abstractNum w:abstractNumId="97" w15:restartNumberingAfterBreak="0">
+  <w:abstractNum w:abstractNumId="107" w15:restartNumberingAfterBreak="0">
     <w:nsid w:val="705E15B1"/>
     <w:multiLevelType w:val="hybridMultilevel"/>
     <w:tmpl w:val="C9764B22"/>
@@ -23146,7 +26284,7 @@
       </w:pPr>
     </w:lvl>
   </w:abstractNum>
-  <w:abstractNum w:abstractNumId="98" w15:restartNumberingAfterBreak="0">
+  <w:abstractNum w:abstractNumId="108" w15:restartNumberingAfterBreak="0">
     <w:nsid w:val="72550492"/>
     <w:multiLevelType w:val="hybridMultilevel"/>
     <w:tmpl w:val="004E1918"/>
@@ -23232,7 +26370,7 @@
       </w:pPr>
     </w:lvl>
   </w:abstractNum>
-  <w:abstractNum w:abstractNumId="99" w15:restartNumberingAfterBreak="0">
+  <w:abstractNum w:abstractNumId="109" w15:restartNumberingAfterBreak="0">
     <w:nsid w:val="76B013C4"/>
     <w:multiLevelType w:val="hybridMultilevel"/>
     <w:tmpl w:val="CF3CDBE8"/>
@@ -23318,7 +26456,93 @@
       </w:pPr>
     </w:lvl>
   </w:abstractNum>
-  <w:abstractNum w:abstractNumId="100" w15:restartNumberingAfterBreak="0">
+  <w:abstractNum w:abstractNumId="110" w15:restartNumberingAfterBreak="0">
+    <w:nsid w:val="77F41141"/>
+    <w:multiLevelType w:val="hybridMultilevel"/>
+    <w:tmpl w:val="5C9AE34A"/>
+    <w:lvl w:ilvl="0" w:tplc="04090015">
+      <w:start w:val="1"/>
+      <w:numFmt w:val="upperLetter"/>
+      <w:lvlText w:val="%1."/>
+      <w:lvlJc w:val="left"/>
+      <w:pPr>
+        <w:ind w:left="720" w:hanging="360"/>
+      </w:pPr>
+    </w:lvl>
+    <w:lvl w:ilvl="1" w:tplc="04090019" w:tentative="1">
+      <w:start w:val="1"/>
+      <w:numFmt w:val="lowerLetter"/>
+      <w:lvlText w:val="%2."/>
+      <w:lvlJc w:val="left"/>
+      <w:pPr>
+        <w:ind w:left="1440" w:hanging="360"/>
+      </w:pPr>
+    </w:lvl>
+    <w:lvl w:ilvl="2" w:tplc="0409001B" w:tentative="1">
+      <w:start w:val="1"/>
+      <w:numFmt w:val="lowerRoman"/>
+      <w:lvlText w:val="%3."/>
+      <w:lvlJc w:val="right"/>
+      <w:pPr>
+        <w:ind w:left="2160" w:hanging="180"/>
+      </w:pPr>
+    </w:lvl>
+    <w:lvl w:ilvl="3" w:tplc="0409000F" w:tentative="1">
+      <w:start w:val="1"/>
+      <w:numFmt w:val="decimal"/>
+      <w:lvlText w:val="%4."/>
+      <w:lvlJc w:val="left"/>
+      <w:pPr>
+        <w:ind w:left="2880" w:hanging="360"/>
+      </w:pPr>
+    </w:lvl>
+    <w:lvl w:ilvl="4" w:tplc="04090019" w:tentative="1">
+      <w:start w:val="1"/>
+      <w:numFmt w:val="lowerLetter"/>
+      <w:lvlText w:val="%5."/>
+      <w:lvlJc w:val="left"/>
+      <w:pPr>
+        <w:ind w:left="3600" w:hanging="360"/>
+      </w:pPr>
+    </w:lvl>
+    <w:lvl w:ilvl="5" w:tplc="0409001B" w:tentative="1">
+      <w:start w:val="1"/>
+      <w:numFmt w:val="lowerRoman"/>
+      <w:lvlText w:val="%6."/>
+      <w:lvlJc w:val="right"/>
+      <w:pPr>
+        <w:ind w:left="4320" w:hanging="180"/>
+      </w:pPr>
+    </w:lvl>
+    <w:lvl w:ilvl="6" w:tplc="0409000F" w:tentative="1">
+      <w:start w:val="1"/>
+      <w:numFmt w:val="decimal"/>
+      <w:lvlText w:val="%7."/>
+      <w:lvlJc w:val="left"/>
+      <w:pPr>
+        <w:ind w:left="5040" w:hanging="360"/>
+      </w:pPr>
+    </w:lvl>
+    <w:lvl w:ilvl="7" w:tplc="04090019" w:tentative="1">
+      <w:start w:val="1"/>
+      <w:numFmt w:val="lowerLetter"/>
+      <w:lvlText w:val="%8."/>
+      <w:lvlJc w:val="left"/>
+      <w:pPr>
+        <w:ind w:left="5760" w:hanging="360"/>
+      </w:pPr>
+    </w:lvl>
+    <w:lvl w:ilvl="8" w:tplc="0409001B" w:tentative="1">
+      <w:start w:val="1"/>
+      <w:numFmt w:val="lowerRoman"/>
+      <w:lvlText w:val="%9."/>
+      <w:lvlJc w:val="right"/>
+      <w:pPr>
+        <w:ind w:left="6480" w:hanging="180"/>
+      </w:pPr>
+    </w:lvl>
+  </w:abstractNum>
+  <w:abstractNum w:abstractNumId="111" w15:restartNumberingAfterBreak="0">
     <w:nsid w:val="78E24CB4"/>
     <w:multiLevelType w:val="hybridMultilevel"/>
     <w:tmpl w:val="9072FAFC"/>
@@ -23404,7 +26628,93 @@
       </w:pPr>
     </w:lvl>
   </w:abstractNum>
-  <w:abstractNum w:abstractNumId="101" w15:restartNumberingAfterBreak="0">
+  <w:abstractNum w:abstractNumId="112" w15:restartNumberingAfterBreak="0">
+    <w:nsid w:val="7DCE1C3B"/>
+    <w:multiLevelType w:val="hybridMultilevel"/>
+    <w:tmpl w:val="67C2DCF2"/>
+    <w:lvl w:ilvl="0" w:tplc="04090015">
+      <w:start w:val="1"/>
+      <w:numFmt w:val="upperLetter"/>
+      <w:lvlText w:val="%1."/>
+      <w:lvlJc w:val="left"/>
+      <w:pPr>
+        <w:ind w:left="720" w:hanging="360"/>
+      </w:pPr>
+    </w:lvl>
+    <w:lvl w:ilvl="1" w:tplc="04090019" w:tentative="1">
+      <w:start w:val="1"/>
+      <w:numFmt w:val="lowerLetter"/>
+      <w:lvlText w:val="%2."/>
+      <w:lvlJc w:val="left"/>
+      <w:pPr>
+        <w:ind w:left="1440" w:hanging="360"/>
+      </w:pPr>
+    </w:lvl>
+    <w:lvl w:ilvl="2" w:tplc="0409001B" w:tentative="1">
+      <w:start w:val="1"/>
+      <w:numFmt w:val="lowerRoman"/>
+      <w:lvlText w:val="%3."/>
+      <w:lvlJc w:val="right"/>
+      <w:pPr>
+        <w:ind w:left="2160" w:hanging="180"/>
+      </w:pPr>
+    </w:lvl>
+    <w:lvl w:ilvl="3" w:tplc="0409000F" w:tentative="1">
+      <w:start w:val="1"/>
+      <w:numFmt w:val="decimal"/>
+      <w:lvlText w:val="%4."/>
+      <w:lvlJc w:val="left"/>
+      <w:pPr>
+        <w:ind w:left="2880" w:hanging="360"/>
+      </w:pPr>
+    </w:lvl>
+    <w:lvl w:ilvl="4" w:tplc="04090019" w:tentative="1">
+      <w:start w:val="1"/>
+      <w:numFmt w:val="lowerLetter"/>
+      <w:lvlText w:val="%5."/>
+      <w:lvlJc w:val="left"/>
+      <w:pPr>
+        <w:ind w:left="3600" w:hanging="360"/>
+      </w:pPr>
+    </w:lvl>
+    <w:lvl w:ilvl="5" w:tplc="0409001B" w:tentative="1">
+      <w:start w:val="1"/>
+      <w:numFmt w:val="lowerRoman"/>
+      <w:lvlText w:val="%6."/>
+      <w:lvlJc w:val="right"/>
+      <w:pPr>
+        <w:ind w:left="4320" w:hanging="180"/>
+      </w:pPr>
+    </w:lvl>
+    <w:lvl w:ilvl="6" w:tplc="0409000F" w:tentative="1">
+      <w:start w:val="1"/>
+      <w:numFmt w:val="decimal"/>
+      <w:lvlText w:val="%7."/>
+      <w:lvlJc w:val="left"/>
+      <w:pPr>
+        <w:ind w:left="5040" w:hanging="360"/>
+      </w:pPr>
+    </w:lvl>
+    <w:lvl w:ilvl="7" w:tplc="04090019" w:tentative="1">
+      <w:start w:val="1"/>
+      <w:numFmt w:val="lowerLetter"/>
+      <w:lvlText w:val="%8."/>
+      <w:lvlJc w:val="left"/>
+      <w:pPr>
+        <w:ind w:left="5760" w:hanging="360"/>
+      </w:pPr>
+    </w:lvl>
+    <w:lvl w:ilvl="8" w:tplc="0409001B" w:tentative="1">
+      <w:start w:val="1"/>
+      <w:numFmt w:val="lowerRoman"/>
+      <w:lvlText w:val="%9."/>
+      <w:lvlJc w:val="right"/>
+      <w:pPr>
+        <w:ind w:left="6480" w:hanging="180"/>
+      </w:pPr>
+    </w:lvl>
+  </w:abstractNum>
+  <w:abstractNum w:abstractNumId="113" w15:restartNumberingAfterBreak="0">
     <w:nsid w:val="7DF45431"/>
     <w:multiLevelType w:val="hybridMultilevel"/>
     <w:tmpl w:val="35AED444"/>
@@ -23490,7 +26800,7 @@
       </w:pPr>
     </w:lvl>
   </w:abstractNum>
-  <w:abstractNum w:abstractNumId="102" w15:restartNumberingAfterBreak="0">
+  <w:abstractNum w:abstractNumId="114" w15:restartNumberingAfterBreak="0">
     <w:nsid w:val="7E6544F6"/>
     <w:multiLevelType w:val="hybridMultilevel"/>
     <w:tmpl w:val="B5AC051A"/>
@@ -23577,97 +26887,97 @@
     </w:lvl>
   </w:abstractNum>
   <w:num w:numId="1">
-    <w:abstractNumId w:val="79"/>
+    <w:abstractNumId w:val="85"/>
   </w:num>
   <w:num w:numId="2">
     <w:abstractNumId w:val="5"/>
   </w:num>
   <w:num w:numId="3">
-    <w:abstractNumId w:val="72"/>
+    <w:abstractNumId w:val="78"/>
   </w:num>
   <w:num w:numId="4">
     <w:abstractNumId w:val="13"/>
   </w:num>
   <w:num w:numId="5">
-    <w:abstractNumId w:val="18"/>
+    <w:abstractNumId w:val="19"/>
   </w:num>
   <w:num w:numId="6">
-    <w:abstractNumId w:val="52"/>
+    <w:abstractNumId w:val="58"/>
   </w:num>
   <w:num w:numId="7">
-    <w:abstractNumId w:val="86"/>
+    <w:abstractNumId w:val="92"/>
   </w:num>
   <w:num w:numId="8">
-    <w:abstractNumId w:val="85"/>
+    <w:abstractNumId w:val="91"/>
   </w:num>
   <w:num w:numId="9">
-    <w:abstractNumId w:val="49"/>
+    <w:abstractNumId w:val="54"/>
   </w:num>
   <w:num w:numId="10">
-    <w:abstractNumId w:val="74"/>
+    <w:abstractNumId w:val="80"/>
   </w:num>
   <w:num w:numId="11">
-    <w:abstractNumId w:val="30"/>
+    <w:abstractNumId w:val="33"/>
   </w:num>
   <w:num w:numId="12">
-    <w:abstractNumId w:val="90"/>
+    <w:abstractNumId w:val="96"/>
   </w:num>
   <w:num w:numId="13">
-    <w:abstractNumId w:val="46"/>
+    <w:abstractNumId w:val="51"/>
   </w:num>
   <w:num w:numId="14">
-    <w:abstractNumId w:val="36"/>
+    <w:abstractNumId w:val="40"/>
   </w:num>
   <w:num w:numId="15">
-    <w:abstractNumId w:val="97"/>
+    <w:abstractNumId w:val="107"/>
   </w:num>
   <w:num w:numId="16">
-    <w:abstractNumId w:val="45"/>
+    <w:abstractNumId w:val="50"/>
   </w:num>
   <w:num w:numId="17">
     <w:abstractNumId w:val="1"/>
   </w:num>
   <w:num w:numId="18">
+    <w:abstractNumId w:val="27"/>
+  </w:num>
+  <w:num w:numId="19">
+    <w:abstractNumId w:val="44"/>
+  </w:num>
+  <w:num w:numId="20">
+    <w:abstractNumId w:val="77"/>
+  </w:num>
+  <w:num w:numId="21">
+    <w:abstractNumId w:val="74"/>
+  </w:num>
+  <w:num w:numId="22">
+    <w:abstractNumId w:val="56"/>
+  </w:num>
+  <w:num w:numId="23">
     <w:abstractNumId w:val="26"/>
   </w:num>
-  <w:num w:numId="19">
-    <w:abstractNumId w:val="39"/>
+  <w:num w:numId="24">
+    <w:abstractNumId w:val="41"/>
   </w:num>
-  <w:num w:numId="20">
+  <w:num w:numId="25">
+    <w:abstractNumId w:val="81"/>
+  </w:num>
+  <w:num w:numId="26">
+    <w:abstractNumId w:val="47"/>
+  </w:num>
+  <w:num w:numId="27">
+    <w:abstractNumId w:val="38"/>
+  </w:num>
+  <w:num w:numId="28">
+    <w:abstractNumId w:val="23"/>
+  </w:num>
+  <w:num w:numId="29">
     <w:abstractNumId w:val="71"/>
   </w:num>
-  <w:num w:numId="21">
-    <w:abstractNumId w:val="68"/>
-  </w:num>
-  <w:num w:numId="22">
-    <w:abstractNumId w:val="51"/>
-  </w:num>
-  <w:num w:numId="23">
-    <w:abstractNumId w:val="25"/>
-  </w:num>
-  <w:num w:numId="24">
-    <w:abstractNumId w:val="37"/>
-  </w:num>
-  <w:num w:numId="25">
-    <w:abstractNumId w:val="75"/>
-  </w:num>
-  <w:num w:numId="26">
-    <w:abstractNumId w:val="42"/>
-  </w:num>
-  <w:num w:numId="27">
-    <w:abstractNumId w:val="34"/>
-  </w:num>
-  <w:num w:numId="28">
-    <w:abstractNumId w:val="22"/>
-  </w:num>
-  <w:num w:numId="29">
-    <w:abstractNumId w:val="65"/>
-  </w:num>
   <w:num w:numId="30">
-    <w:abstractNumId w:val="66"/>
+    <w:abstractNumId w:val="72"/>
   </w:num>
   <w:num w:numId="31">
-    <w:abstractNumId w:val="73"/>
+    <w:abstractNumId w:val="79"/>
   </w:num>
   <w:num w:numId="32">
     <w:abstractNumId w:val="15"/>
@@ -23679,166 +26989,166 @@
     <w:abstractNumId w:val="12"/>
   </w:num>
   <w:num w:numId="35">
-    <w:abstractNumId w:val="58"/>
+    <w:abstractNumId w:val="64"/>
   </w:num>
   <w:num w:numId="36">
-    <w:abstractNumId w:val="57"/>
+    <w:abstractNumId w:val="63"/>
   </w:num>
   <w:num w:numId="37">
-    <w:abstractNumId w:val="20"/>
+    <w:abstractNumId w:val="21"/>
   </w:num>
   <w:num w:numId="38">
-    <w:abstractNumId w:val="69"/>
+    <w:abstractNumId w:val="75"/>
   </w:num>
   <w:num w:numId="39">
-    <w:abstractNumId w:val="55"/>
+    <w:abstractNumId w:val="61"/>
   </w:num>
   <w:num w:numId="40">
-    <w:abstractNumId w:val="17"/>
+    <w:abstractNumId w:val="18"/>
   </w:num>
   <w:num w:numId="41">
-    <w:abstractNumId w:val="78"/>
+    <w:abstractNumId w:val="84"/>
   </w:num>
   <w:num w:numId="42">
-    <w:abstractNumId w:val="28"/>
+    <w:abstractNumId w:val="31"/>
   </w:num>
   <w:num w:numId="43">
-    <w:abstractNumId w:val="47"/>
+    <w:abstractNumId w:val="52"/>
   </w:num>
   <w:num w:numId="44">
     <w:abstractNumId w:val="2"/>
   </w:num>
   <w:num w:numId="45">
-    <w:abstractNumId w:val="63"/>
+    <w:abstractNumId w:val="69"/>
   </w:num>
   <w:num w:numId="46">
-    <w:abstractNumId w:val="100"/>
+    <w:abstractNumId w:val="111"/>
   </w:num>
   <w:num w:numId="47">
-    <w:abstractNumId w:val="81"/>
+    <w:abstractNumId w:val="87"/>
   </w:num>
   <w:num w:numId="48">
-    <w:abstractNumId w:val="89"/>
+    <w:abstractNumId w:val="95"/>
   </w:num>
   <w:num w:numId="49">
-    <w:abstractNumId w:val="31"/>
+    <w:abstractNumId w:val="35"/>
   </w:num>
   <w:num w:numId="50">
-    <w:abstractNumId w:val="64"/>
+    <w:abstractNumId w:val="70"/>
   </w:num>
   <w:num w:numId="51">
-    <w:abstractNumId w:val="60"/>
+    <w:abstractNumId w:val="66"/>
   </w:num>
   <w:num w:numId="52">
-    <w:abstractNumId w:val="33"/>
+    <w:abstractNumId w:val="37"/>
   </w:num>
   <w:num w:numId="53">
-    <w:abstractNumId w:val="40"/>
+    <w:abstractNumId w:val="45"/>
   </w:num>
   <w:num w:numId="54">
-    <w:abstractNumId w:val="88"/>
+    <w:abstractNumId w:val="94"/>
   </w:num>
   <w:num w:numId="55">
-    <w:abstractNumId w:val="98"/>
+    <w:abstractNumId w:val="108"/>
   </w:num>
   <w:num w:numId="56">
-    <w:abstractNumId w:val="96"/>
+    <w:abstractNumId w:val="106"/>
   </w:num>
   <w:num w:numId="57">
-    <w:abstractNumId w:val="83"/>
+    <w:abstractNumId w:val="89"/>
   </w:num>
   <w:num w:numId="58">
     <w:abstractNumId w:val="4"/>
   </w:num>
   <w:num w:numId="59">
-    <w:abstractNumId w:val="16"/>
+    <w:abstractNumId w:val="17"/>
   </w:num>
   <w:num w:numId="60">
-    <w:abstractNumId w:val="27"/>
+    <w:abstractNumId w:val="29"/>
   </w:num>
   <w:num w:numId="61">
-    <w:abstractNumId w:val="44"/>
+    <w:abstractNumId w:val="49"/>
   </w:num>
   <w:num w:numId="62">
-    <w:abstractNumId w:val="54"/>
+    <w:abstractNumId w:val="60"/>
   </w:num>
   <w:num w:numId="63">
-    <w:abstractNumId w:val="70"/>
+    <w:abstractNumId w:val="76"/>
   </w:num>
   <w:num w:numId="64">
-    <w:abstractNumId w:val="94"/>
+    <w:abstractNumId w:val="103"/>
   </w:num>
   <w:num w:numId="65">
-    <w:abstractNumId w:val="56"/>
+    <w:abstractNumId w:val="62"/>
   </w:num>
   <w:num w:numId="66">
-    <w:abstractNumId w:val="61"/>
+    <w:abstractNumId w:val="67"/>
   </w:num>
   <w:num w:numId="67">
-    <w:abstractNumId w:val="84"/>
+    <w:abstractNumId w:val="90"/>
   </w:num>
   <w:num w:numId="68">
     <w:abstractNumId w:val="9"/>
   </w:num>
   <w:num w:numId="69">
-    <w:abstractNumId w:val="59"/>
+    <w:abstractNumId w:val="65"/>
   </w:num>
   <w:num w:numId="70">
-    <w:abstractNumId w:val="101"/>
+    <w:abstractNumId w:val="113"/>
   </w:num>
   <w:num w:numId="71">
-    <w:abstractNumId w:val="87"/>
+    <w:abstractNumId w:val="93"/>
   </w:num>
   <w:num w:numId="72">
-    <w:abstractNumId w:val="95"/>
+    <w:abstractNumId w:val="104"/>
   </w:num>
   <w:num w:numId="73">
-    <w:abstractNumId w:val="43"/>
+    <w:abstractNumId w:val="48"/>
   </w:num>
   <w:num w:numId="74">
-    <w:abstractNumId w:val="82"/>
+    <w:abstractNumId w:val="88"/>
   </w:num>
   <w:num w:numId="75">
-    <w:abstractNumId w:val="35"/>
+    <w:abstractNumId w:val="39"/>
   </w:num>
   <w:num w:numId="76">
-    <w:abstractNumId w:val="62"/>
+    <w:abstractNumId w:val="68"/>
   </w:num>
   <w:num w:numId="77">
-    <w:abstractNumId w:val="99"/>
+    <w:abstractNumId w:val="109"/>
   </w:num>
   <w:num w:numId="78">
-    <w:abstractNumId w:val="29"/>
+    <w:abstractNumId w:val="32"/>
   </w:num>
   <w:num w:numId="79">
     <w:abstractNumId w:val="11"/>
   </w:num>
   <w:num w:numId="80">
-    <w:abstractNumId w:val="76"/>
+    <w:abstractNumId w:val="82"/>
   </w:num>
   <w:num w:numId="81">
-    <w:abstractNumId w:val="38"/>
+    <w:abstractNumId w:val="42"/>
   </w:num>
   <w:num w:numId="82">
     <w:abstractNumId w:val="10"/>
   </w:num>
   <w:num w:numId="83">
-    <w:abstractNumId w:val="19"/>
+    <w:abstractNumId w:val="20"/>
   </w:num>
   <w:num w:numId="84">
-    <w:abstractNumId w:val="24"/>
+    <w:abstractNumId w:val="25"/>
   </w:num>
   <w:num w:numId="85">
-    <w:abstractNumId w:val="80"/>
+    <w:abstractNumId w:val="86"/>
   </w:num>
   <w:num w:numId="86">
-    <w:abstractNumId w:val="91"/>
+    <w:abstractNumId w:val="97"/>
   </w:num>
   <w:num w:numId="87">
-    <w:abstractNumId w:val="92"/>
+    <w:abstractNumId w:val="98"/>
   </w:num>
   <w:num w:numId="88">
-    <w:abstractNumId w:val="23"/>
+    <w:abstractNumId w:val="24"/>
   </w:num>
   <w:num w:numId="89">
     <w:abstractNumId w:val="8"/>
@@ -23850,42 +27160,78 @@
     <w:abstractNumId w:val="3"/>
   </w:num>
   <w:num w:numId="92">
-    <w:abstractNumId w:val="67"/>
+    <w:abstractNumId w:val="73"/>
   </w:num>
   <w:num w:numId="93">
-    <w:abstractNumId w:val="50"/>
+    <w:abstractNumId w:val="55"/>
   </w:num>
   <w:num w:numId="94">
     <w:abstractNumId w:val="7"/>
   </w:num>
   <w:num w:numId="95">
-    <w:abstractNumId w:val="77"/>
+    <w:abstractNumId w:val="83"/>
   </w:num>
   <w:num w:numId="96">
     <w:abstractNumId w:val="6"/>
   </w:num>
   <w:num w:numId="97">
+    <w:abstractNumId w:val="114"/>
+  </w:num>
+  <w:num w:numId="98">
+    <w:abstractNumId w:val="99"/>
+  </w:num>
+  <w:num w:numId="99">
+    <w:abstractNumId w:val="59"/>
+  </w:num>
+  <w:num w:numId="100">
+    <w:abstractNumId w:val="22"/>
+  </w:num>
+  <w:num w:numId="101">
+    <w:abstractNumId w:val="46"/>
+  </w:num>
+  <w:num w:numId="102">
+    <w:abstractNumId w:val="36"/>
+  </w:num>
+  <w:num w:numId="103">
+    <w:abstractNumId w:val="53"/>
+  </w:num>
+  <w:num w:numId="104">
+    <w:abstractNumId w:val="110"/>
+  </w:num>
+  <w:num w:numId="105">
+    <w:abstractNumId w:val="34"/>
+  </w:num>
+  <w:num w:numId="106">
+    <w:abstractNumId w:val="112"/>
+  </w:num>
+  <w:num w:numId="107">
     <w:abstractNumId w:val="102"/>
   </w:num>
-  <w:num w:numId="98">
-    <w:abstractNumId w:val="93"/>
+  <w:num w:numId="108">
+    <w:abstractNumId w:val="16"/>
   </w:num>
-  <w:num w:numId="99">
-    <w:abstractNumId w:val="53"/>
+  <w:num w:numId="109">
+    <w:abstractNumId w:val="43"/>
   </w:num>
-  <w:num w:numId="100">
-    <w:abstractNumId w:val="21"/>
+  <w:num w:numId="110">
+    <w:abstractNumId w:val="100"/>
   </w:num>
-  <w:num w:numId="101">
-    <w:abstractNumId w:val="41"/>
+  <w:num w:numId="111">
+    <w:abstractNumId w:val="105"/>
   </w:num>
-  <w:num w:numId="102">
-    <w:abstractNumId w:val="32"/>
+  <w:num w:numId="112">
+    <w:abstractNumId w:val="28"/>
   </w:num>
-  <w:num w:numId="103">
-    <w:abstractNumId w:val="48"/>
+  <w:num w:numId="113">
+    <w:abstractNumId w:val="101"/>
   </w:num>
-  <w:numIdMacAtCleanup w:val="103"/>
+  <w:num w:numId="114">
+    <w:abstractNumId w:val="30"/>
+  </w:num>
+  <w:num w:numId="115">
+    <w:abstractNumId w:val="57"/>
+  </w:num>
+  <w:numIdMacAtCleanup w:val="115"/>
 </w:numbering>
 </file>
 
@@ -24337,6 +27683,21 @@
     <w:basedOn w:val="DefaultParagraphFont"/>
     <w:rsid w:val="00314806"/>
   </w:style>
+  <w:style w:type="paragraph" w:styleId="NormalWeb">
+    <w:name w:val="Normal (Web)"/>
+    <w:basedOn w:val="Normal"/>
+    <w:uiPriority w:val="99"/>
+    <w:unhideWhenUsed/>
+    <w:rsid w:val="00320601"/>
+    <w:pPr>
+      <w:spacing w:before="100" w:beforeAutospacing="1" w:after="100" w:afterAutospacing="1" w:line="240" w:lineRule="auto"/>
+    </w:pPr>
+    <w:rPr>
+      <w:rFonts w:ascii="Times New Roman" w:eastAsia="Times New Roman" w:hAnsi="Times New Roman" w:cs="Times New Roman"/>
+      <w:sz w:val="24"/>
+      <w:szCs w:val="24"/>
+    </w:rPr>
+  </w:style>
 </w:styles>
 </file>
 

</xml_diff>